<commit_message>
Collected images. Need to finish writeup.
</commit_message>
<xml_diff>
--- a/A4WriteUp.docx
+++ b/A4WriteUp.docx
@@ -612,15 +612,7 @@
         <w:t xml:space="preserve">The search space for each pixel in the first image is the set of all pixels in the </w:t>
       </w:r>
       <w:r>
-        <w:t xml:space="preserve">corresponding </w:t>
-      </w:r>
-      <w:proofErr w:type="spellStart"/>
-      <w:r>
-        <w:t>epipolar</w:t>
-      </w:r>
-      <w:proofErr w:type="spellEnd"/>
-      <w:r>
-        <w:t xml:space="preserve"> line in the other image. Image rectification is the process using the </w:t>
+        <w:t xml:space="preserve">corresponding epipolar line in the other image. Image rectification is the process using the </w:t>
       </w:r>
       <w:r>
         <w:t>camera parameters of the</w:t>
@@ -656,15 +648,7 @@
         <w:t>. This makes all horizontal scanlines between the</w:t>
       </w:r>
       <w:r>
-        <w:t xml:space="preserve">m </w:t>
-      </w:r>
-      <w:proofErr w:type="spellStart"/>
-      <w:r>
-        <w:t>epipolar</w:t>
-      </w:r>
-      <w:proofErr w:type="spellEnd"/>
-      <w:r>
-        <w:t>.</w:t>
+        <w:t>m epipolar.</w:t>
       </w:r>
     </w:p>
     <w:p>
@@ -912,21 +896,12 @@
         </w:rPr>
         <w:t xml:space="preserve"> </w:t>
       </w:r>
-      <w:proofErr w:type="spellStart"/>
-      <w:r>
-        <w:rPr>
-          <w:w w:val="110"/>
-          <w:sz w:val="20"/>
-        </w:rPr>
-        <w:t>indepen</w:t>
-      </w:r>
-      <w:proofErr w:type="spellEnd"/>
-      <w:r>
-        <w:rPr>
-          <w:w w:val="110"/>
-          <w:sz w:val="20"/>
-        </w:rPr>
-        <w:t>-</w:t>
+      <w:r>
+        <w:rPr>
+          <w:w w:val="110"/>
+          <w:sz w:val="20"/>
+        </w:rPr>
+        <w:t>indepen-</w:t>
       </w:r>
       <w:r>
         <w:rPr>
@@ -936,21 +911,12 @@
         </w:rPr>
         <w:t xml:space="preserve"> </w:t>
       </w:r>
-      <w:proofErr w:type="spellStart"/>
-      <w:r>
-        <w:rPr>
-          <w:w w:val="110"/>
-          <w:sz w:val="20"/>
-        </w:rPr>
-        <w:t>dently</w:t>
-      </w:r>
-      <w:proofErr w:type="spellEnd"/>
-      <w:r>
-        <w:rPr>
-          <w:w w:val="110"/>
-          <w:sz w:val="20"/>
-        </w:rPr>
-        <w:t xml:space="preserve"> and determining the target pixels jointly? Please list three criteria for determining the target pixels</w:t>
+      <w:r>
+        <w:rPr>
+          <w:w w:val="110"/>
+          <w:sz w:val="20"/>
+        </w:rPr>
+        <w:t>dently and determining the target pixels jointly? Please list three criteria for determining the target pixels</w:t>
       </w:r>
       <w:r>
         <w:rPr>
@@ -2069,13 +2035,7 @@
         <w:rPr>
           <w:w w:val="105"/>
         </w:rPr>
-        <w:t xml:space="preserve">window around each pixel in the first (reference) image, and then search </w:t>
-      </w:r>
-      <w:r>
-        <w:rPr>
-          <w:w w:val="105"/>
-        </w:rPr>
-        <w:t>the corresponding scanline in the</w:t>
+        <w:t>window around each pixel in the first (reference) image, and then search the corresponding scanline in the</w:t>
       </w:r>
       <w:r>
         <w:rPr>
@@ -2670,17 +2630,8 @@
           <w:w w:val="105"/>
           <w:sz w:val="20"/>
         </w:rPr>
-        <w:t xml:space="preserve">Search window </w:t>
-      </w:r>
-      <w:proofErr w:type="gramStart"/>
-      <w:r>
-        <w:rPr>
-          <w:w w:val="105"/>
-          <w:sz w:val="20"/>
-        </w:rPr>
-        <w:t>size :</w:t>
-      </w:r>
-      <w:proofErr w:type="gramEnd"/>
+        <w:t>Search window size :</w:t>
+      </w:r>
       <w:r>
         <w:rPr>
           <w:spacing w:val="1"/>
@@ -4869,6 +4820,28 @@
     </w:p>
     <w:p>
       <w:pPr>
+        <w:tabs>
+          <w:tab w:val="left" w:pos="619"/>
+        </w:tabs>
+        <w:ind w:right="120"/>
+        <w:rPr>
+          <w:sz w:val="20"/>
+        </w:rPr>
+      </w:pPr>
+    </w:p>
+    <w:p>
+      <w:pPr>
+        <w:tabs>
+          <w:tab w:val="left" w:pos="619"/>
+        </w:tabs>
+        <w:ind w:right="120"/>
+        <w:rPr>
+          <w:sz w:val="20"/>
+        </w:rPr>
+      </w:pPr>
+    </w:p>
+    <w:p>
+      <w:pPr>
         <w:pStyle w:val="ListParagraph"/>
         <w:numPr>
           <w:ilvl w:val="0"/>
@@ -5262,6 +5235,308 @@
     <w:p>
       <w:pPr>
         <w:pStyle w:val="ListParagraph"/>
+        <w:rPr>
+          <w:sz w:val="20"/>
+        </w:rPr>
+      </w:pPr>
+    </w:p>
+    <w:p>
+      <w:pPr>
+        <w:tabs>
+          <w:tab w:val="left" w:pos="619"/>
+        </w:tabs>
+        <w:ind w:right="118"/>
+        <w:rPr>
+          <w:sz w:val="20"/>
+        </w:rPr>
+      </w:pPr>
+    </w:p>
+    <w:p>
+      <w:pPr>
+        <w:tabs>
+          <w:tab w:val="left" w:pos="619"/>
+        </w:tabs>
+        <w:ind w:right="118"/>
+        <w:rPr>
+          <w:sz w:val="20"/>
+        </w:rPr>
+      </w:pPr>
+      <w:r>
+        <w:rPr>
+          <w:noProof/>
+          <w:sz w:val="20"/>
+        </w:rPr>
+        <w:lastRenderedPageBreak/>
+        <w:drawing>
+          <wp:inline distT="0" distB="0" distL="0" distR="0" wp14:anchorId="6522C132" wp14:editId="32D8C21D">
+            <wp:extent cx="6096000" cy="2331085"/>
+            <wp:effectExtent l="0" t="0" r="0" b="0"/>
+            <wp:docPr id="2" name="Picture 2" descr="A picture containing chart&#10;&#10;Description automatically generated"/>
+            <wp:cNvGraphicFramePr>
+              <a:graphicFrameLocks xmlns:a="http://schemas.openxmlformats.org/drawingml/2006/main" noChangeAspect="1"/>
+            </wp:cNvGraphicFramePr>
+            <a:graphic xmlns:a="http://schemas.openxmlformats.org/drawingml/2006/main">
+              <a:graphicData uri="http://schemas.openxmlformats.org/drawingml/2006/picture">
+                <pic:pic xmlns:pic="http://schemas.openxmlformats.org/drawingml/2006/picture">
+                  <pic:nvPicPr>
+                    <pic:cNvPr id="2" name="Picture 2" descr="A picture containing chart&#10;&#10;Description automatically generated"/>
+                    <pic:cNvPicPr/>
+                  </pic:nvPicPr>
+                  <pic:blipFill>
+                    <a:blip r:embed="rId11">
+                      <a:extLst>
+                        <a:ext uri="{28A0092B-C50C-407E-A947-70E740481C1C}">
+                          <a14:useLocalDpi xmlns:a14="http://schemas.microsoft.com/office/drawing/2010/main" val="0"/>
+                        </a:ext>
+                      </a:extLst>
+                    </a:blip>
+                    <a:stretch>
+                      <a:fillRect/>
+                    </a:stretch>
+                  </pic:blipFill>
+                  <pic:spPr>
+                    <a:xfrm>
+                      <a:off x="0" y="0"/>
+                      <a:ext cx="6096000" cy="2331085"/>
+                    </a:xfrm>
+                    <a:prstGeom prst="rect">
+                      <a:avLst/>
+                    </a:prstGeom>
+                  </pic:spPr>
+                </pic:pic>
+              </a:graphicData>
+            </a:graphic>
+          </wp:inline>
+        </w:drawing>
+      </w:r>
+    </w:p>
+    <w:p>
+      <w:pPr>
+        <w:tabs>
+          <w:tab w:val="left" w:pos="619"/>
+        </w:tabs>
+        <w:ind w:right="118"/>
+        <w:rPr>
+          <w:sz w:val="20"/>
+        </w:rPr>
+      </w:pPr>
+    </w:p>
+    <w:p>
+      <w:pPr>
+        <w:tabs>
+          <w:tab w:val="left" w:pos="619"/>
+        </w:tabs>
+        <w:ind w:right="118"/>
+        <w:rPr>
+          <w:sz w:val="20"/>
+        </w:rPr>
+      </w:pPr>
+      <w:r>
+        <w:rPr>
+          <w:noProof/>
+          <w:sz w:val="20"/>
+        </w:rPr>
+        <w:drawing>
+          <wp:anchor distT="0" distB="0" distL="114300" distR="114300" simplePos="0" relativeHeight="251662336" behindDoc="0" locked="0" layoutInCell="1" allowOverlap="1" wp14:anchorId="0EB2B92B" wp14:editId="79767152">
+            <wp:simplePos x="0" y="0"/>
+            <wp:positionH relativeFrom="column">
+              <wp:posOffset>0</wp:posOffset>
+            </wp:positionH>
+            <wp:positionV relativeFrom="paragraph">
+              <wp:posOffset>144780</wp:posOffset>
+            </wp:positionV>
+            <wp:extent cx="6096000" cy="2331085"/>
+            <wp:effectExtent l="0" t="0" r="0" b="0"/>
+            <wp:wrapSquare wrapText="bothSides"/>
+            <wp:docPr id="3" name="Picture 3" descr="A picture containing chart&#10;&#10;Description automatically generated"/>
+            <wp:cNvGraphicFramePr>
+              <a:graphicFrameLocks xmlns:a="http://schemas.openxmlformats.org/drawingml/2006/main" noChangeAspect="1"/>
+            </wp:cNvGraphicFramePr>
+            <a:graphic xmlns:a="http://schemas.openxmlformats.org/drawingml/2006/main">
+              <a:graphicData uri="http://schemas.openxmlformats.org/drawingml/2006/picture">
+                <pic:pic xmlns:pic="http://schemas.openxmlformats.org/drawingml/2006/picture">
+                  <pic:nvPicPr>
+                    <pic:cNvPr id="3" name="Picture 3" descr="A picture containing chart&#10;&#10;Description automatically generated"/>
+                    <pic:cNvPicPr/>
+                  </pic:nvPicPr>
+                  <pic:blipFill>
+                    <a:blip r:embed="rId12">
+                      <a:extLst>
+                        <a:ext uri="{28A0092B-C50C-407E-A947-70E740481C1C}">
+                          <a14:useLocalDpi xmlns:a14="http://schemas.microsoft.com/office/drawing/2010/main" val="0"/>
+                        </a:ext>
+                      </a:extLst>
+                    </a:blip>
+                    <a:stretch>
+                      <a:fillRect/>
+                    </a:stretch>
+                  </pic:blipFill>
+                  <pic:spPr>
+                    <a:xfrm>
+                      <a:off x="0" y="0"/>
+                      <a:ext cx="6096000" cy="2331085"/>
+                    </a:xfrm>
+                    <a:prstGeom prst="rect">
+                      <a:avLst/>
+                    </a:prstGeom>
+                  </pic:spPr>
+                </pic:pic>
+              </a:graphicData>
+            </a:graphic>
+          </wp:anchor>
+        </w:drawing>
+      </w:r>
+    </w:p>
+    <w:p>
+      <w:pPr>
+        <w:tabs>
+          <w:tab w:val="left" w:pos="619"/>
+        </w:tabs>
+        <w:ind w:right="118"/>
+        <w:rPr>
+          <w:sz w:val="20"/>
+        </w:rPr>
+      </w:pPr>
+    </w:p>
+    <w:p>
+      <w:pPr>
+        <w:tabs>
+          <w:tab w:val="left" w:pos="619"/>
+        </w:tabs>
+        <w:ind w:right="118"/>
+        <w:rPr>
+          <w:sz w:val="20"/>
+        </w:rPr>
+      </w:pPr>
+      <w:r>
+        <w:rPr>
+          <w:noProof/>
+          <w:w w:val="105"/>
+          <w:sz w:val="20"/>
+        </w:rPr>
+        <w:drawing>
+          <wp:anchor distT="0" distB="0" distL="114300" distR="114300" simplePos="0" relativeHeight="251673600" behindDoc="0" locked="0" layoutInCell="1" allowOverlap="1" wp14:anchorId="2E168202" wp14:editId="30864E0F">
+            <wp:simplePos x="0" y="0"/>
+            <wp:positionH relativeFrom="column">
+              <wp:posOffset>0</wp:posOffset>
+            </wp:positionH>
+            <wp:positionV relativeFrom="paragraph">
+              <wp:posOffset>144145</wp:posOffset>
+            </wp:positionV>
+            <wp:extent cx="6096000" cy="2274570"/>
+            <wp:effectExtent l="0" t="0" r="0" b="0"/>
+            <wp:wrapSquare wrapText="bothSides"/>
+            <wp:docPr id="5" name="Picture 5" descr="Chart&#10;&#10;Description automatically generated"/>
+            <wp:cNvGraphicFramePr>
+              <a:graphicFrameLocks xmlns:a="http://schemas.openxmlformats.org/drawingml/2006/main" noChangeAspect="1"/>
+            </wp:cNvGraphicFramePr>
+            <a:graphic xmlns:a="http://schemas.openxmlformats.org/drawingml/2006/main">
+              <a:graphicData uri="http://schemas.openxmlformats.org/drawingml/2006/picture">
+                <pic:pic xmlns:pic="http://schemas.openxmlformats.org/drawingml/2006/picture">
+                  <pic:nvPicPr>
+                    <pic:cNvPr id="5" name="Picture 5" descr="Chart&#10;&#10;Description automatically generated"/>
+                    <pic:cNvPicPr/>
+                  </pic:nvPicPr>
+                  <pic:blipFill>
+                    <a:blip r:embed="rId13">
+                      <a:extLst>
+                        <a:ext uri="{28A0092B-C50C-407E-A947-70E740481C1C}">
+                          <a14:useLocalDpi xmlns:a14="http://schemas.microsoft.com/office/drawing/2010/main" val="0"/>
+                        </a:ext>
+                      </a:extLst>
+                    </a:blip>
+                    <a:stretch>
+                      <a:fillRect/>
+                    </a:stretch>
+                  </pic:blipFill>
+                  <pic:spPr>
+                    <a:xfrm>
+                      <a:off x="0" y="0"/>
+                      <a:ext cx="6096000" cy="2274570"/>
+                    </a:xfrm>
+                    <a:prstGeom prst="rect">
+                      <a:avLst/>
+                    </a:prstGeom>
+                  </pic:spPr>
+                </pic:pic>
+              </a:graphicData>
+            </a:graphic>
+          </wp:anchor>
+        </w:drawing>
+      </w:r>
+    </w:p>
+    <w:p>
+      <w:pPr>
+        <w:tabs>
+          <w:tab w:val="left" w:pos="619"/>
+        </w:tabs>
+        <w:ind w:right="118"/>
+        <w:rPr>
+          <w:sz w:val="20"/>
+        </w:rPr>
+      </w:pPr>
+    </w:p>
+    <w:p>
+      <w:pPr>
+        <w:tabs>
+          <w:tab w:val="left" w:pos="619"/>
+        </w:tabs>
+        <w:ind w:right="118"/>
+        <w:rPr>
+          <w:sz w:val="20"/>
+        </w:rPr>
+      </w:pPr>
+      <w:r>
+        <w:rPr>
+          <w:sz w:val="20"/>
+        </w:rPr>
+        <w:t>The changing the window size results in a</w:t>
+      </w:r>
+      <w:r>
+        <w:rPr>
+          <w:sz w:val="20"/>
+        </w:rPr>
+        <w:t xml:space="preserve"> tradeoff </w:t>
+      </w:r>
+      <w:r>
+        <w:rPr>
+          <w:sz w:val="20"/>
+        </w:rPr>
+        <w:t>between t</w:t>
+      </w:r>
+      <w:r>
+        <w:rPr>
+          <w:sz w:val="20"/>
+        </w:rPr>
+        <w:t xml:space="preserve">wo variable determining the quality of the depth map-- </w:t>
+      </w:r>
+      <w:r>
+        <w:rPr>
+          <w:sz w:val="20"/>
+        </w:rPr>
+        <w:t xml:space="preserve">noise and precision. Smaller windows mean more precision but increased noise, while larger windows result in less precision </w:t>
+      </w:r>
+      <w:r>
+        <w:rPr>
+          <w:sz w:val="20"/>
+        </w:rPr>
+        <w:t>but less noise as well.</w:t>
+      </w:r>
+    </w:p>
+    <w:p>
+      <w:pPr>
+        <w:tabs>
+          <w:tab w:val="left" w:pos="619"/>
+        </w:tabs>
+        <w:ind w:right="118"/>
+        <w:rPr>
+          <w:sz w:val="20"/>
+        </w:rPr>
+      </w:pPr>
+    </w:p>
+    <w:p>
+      <w:pPr>
+        <w:pStyle w:val="ListParagraph"/>
         <w:numPr>
           <w:ilvl w:val="0"/>
           <w:numId w:val="1"/>
@@ -5282,6 +5557,7 @@
           <w:w w:val="105"/>
           <w:sz w:val="20"/>
         </w:rPr>
+        <w:lastRenderedPageBreak/>
         <w:t>10</w:t>
       </w:r>
       <w:r>
@@ -5574,6 +5850,138 @@
           <w:sz w:val="20"/>
         </w:rPr>
         <w:t>range.</w:t>
+      </w:r>
+    </w:p>
+    <w:p>
+      <w:pPr>
+        <w:tabs>
+          <w:tab w:val="left" w:pos="619"/>
+        </w:tabs>
+        <w:spacing w:before="163"/>
+        <w:rPr>
+          <w:sz w:val="20"/>
+        </w:rPr>
+      </w:pPr>
+      <w:r>
+        <w:rPr>
+          <w:noProof/>
+          <w:sz w:val="20"/>
+        </w:rPr>
+        <w:drawing>
+          <wp:anchor distT="0" distB="0" distL="114300" distR="114300" simplePos="0" relativeHeight="251667456" behindDoc="0" locked="0" layoutInCell="1" allowOverlap="1" wp14:anchorId="5F4E5BDE" wp14:editId="5C274996">
+            <wp:simplePos x="0" y="0"/>
+            <wp:positionH relativeFrom="column">
+              <wp:posOffset>0</wp:posOffset>
+            </wp:positionH>
+            <wp:positionV relativeFrom="paragraph">
+              <wp:posOffset>251460</wp:posOffset>
+            </wp:positionV>
+            <wp:extent cx="6096000" cy="2909570"/>
+            <wp:effectExtent l="0" t="0" r="0" b="5080"/>
+            <wp:wrapSquare wrapText="bothSides"/>
+            <wp:docPr id="4" name="Picture 4" descr="Chart&#10;&#10;Description automatically generated"/>
+            <wp:cNvGraphicFramePr>
+              <a:graphicFrameLocks xmlns:a="http://schemas.openxmlformats.org/drawingml/2006/main" noChangeAspect="1"/>
+            </wp:cNvGraphicFramePr>
+            <a:graphic xmlns:a="http://schemas.openxmlformats.org/drawingml/2006/main">
+              <a:graphicData uri="http://schemas.openxmlformats.org/drawingml/2006/picture">
+                <pic:pic xmlns:pic="http://schemas.openxmlformats.org/drawingml/2006/picture">
+                  <pic:nvPicPr>
+                    <pic:cNvPr id="4" name="Picture 4" descr="Chart&#10;&#10;Description automatically generated"/>
+                    <pic:cNvPicPr/>
+                  </pic:nvPicPr>
+                  <pic:blipFill>
+                    <a:blip r:embed="rId14">
+                      <a:extLst>
+                        <a:ext uri="{28A0092B-C50C-407E-A947-70E740481C1C}">
+                          <a14:useLocalDpi xmlns:a14="http://schemas.microsoft.com/office/drawing/2010/main" val="0"/>
+                        </a:ext>
+                      </a:extLst>
+                    </a:blip>
+                    <a:stretch>
+                      <a:fillRect/>
+                    </a:stretch>
+                  </pic:blipFill>
+                  <pic:spPr>
+                    <a:xfrm>
+                      <a:off x="0" y="0"/>
+                      <a:ext cx="6096000" cy="2909570"/>
+                    </a:xfrm>
+                    <a:prstGeom prst="rect">
+                      <a:avLst/>
+                    </a:prstGeom>
+                  </pic:spPr>
+                </pic:pic>
+              </a:graphicData>
+            </a:graphic>
+          </wp:anchor>
+        </w:drawing>
+      </w:r>
+    </w:p>
+    <w:p>
+      <w:pPr>
+        <w:tabs>
+          <w:tab w:val="left" w:pos="619"/>
+        </w:tabs>
+        <w:spacing w:before="163"/>
+        <w:rPr>
+          <w:sz w:val="20"/>
+        </w:rPr>
+      </w:pPr>
+      <w:r>
+        <w:rPr>
+          <w:noProof/>
+          <w:sz w:val="20"/>
+        </w:rPr>
+        <w:drawing>
+          <wp:anchor distT="0" distB="0" distL="114300" distR="114300" simplePos="0" relativeHeight="251671552" behindDoc="0" locked="0" layoutInCell="1" allowOverlap="1" wp14:anchorId="644BBD2D" wp14:editId="48A5598A">
+            <wp:simplePos x="0" y="0"/>
+            <wp:positionH relativeFrom="column">
+              <wp:posOffset>0</wp:posOffset>
+            </wp:positionH>
+            <wp:positionV relativeFrom="paragraph">
+              <wp:posOffset>5685155</wp:posOffset>
+            </wp:positionV>
+            <wp:extent cx="6096000" cy="2909570"/>
+            <wp:effectExtent l="0" t="0" r="0" b="5080"/>
+            <wp:wrapSquare wrapText="bothSides"/>
+            <wp:docPr id="1" name="Picture 1" descr="Chart&#10;&#10;Description automatically generated"/>
+            <wp:cNvGraphicFramePr>
+              <a:graphicFrameLocks xmlns:a="http://schemas.openxmlformats.org/drawingml/2006/main" noChangeAspect="1"/>
+            </wp:cNvGraphicFramePr>
+            <a:graphic xmlns:a="http://schemas.openxmlformats.org/drawingml/2006/main">
+              <a:graphicData uri="http://schemas.openxmlformats.org/drawingml/2006/picture">
+                <pic:pic xmlns:pic="http://schemas.openxmlformats.org/drawingml/2006/picture">
+                  <pic:nvPicPr>
+                    <pic:cNvPr id="1" name="Picture 1" descr="Chart&#10;&#10;Description automatically generated"/>
+                    <pic:cNvPicPr/>
+                  </pic:nvPicPr>
+                  <pic:blipFill>
+                    <a:blip r:embed="rId15">
+                      <a:extLst>
+                        <a:ext uri="{28A0092B-C50C-407E-A947-70E740481C1C}">
+                          <a14:useLocalDpi xmlns:a14="http://schemas.microsoft.com/office/drawing/2010/main" val="0"/>
+                        </a:ext>
+                      </a:extLst>
+                    </a:blip>
+                    <a:stretch>
+                      <a:fillRect/>
+                    </a:stretch>
+                  </pic:blipFill>
+                  <pic:spPr>
+                    <a:xfrm>
+                      <a:off x="0" y="0"/>
+                      <a:ext cx="6096000" cy="2909570"/>
+                    </a:xfrm>
+                    <a:prstGeom prst="rect">
+                      <a:avLst/>
+                    </a:prstGeom>
+                  </pic:spPr>
+                </pic:pic>
+              </a:graphicData>
+            </a:graphic>
+          </wp:anchor>
+        </w:drawing>
       </w:r>
     </w:p>
     <w:p>
@@ -6572,6 +6980,145 @@
           <w:sz w:val="20"/>
         </w:rPr>
         <w:t>file.</w:t>
+      </w:r>
+    </w:p>
+    <w:p>
+      <w:pPr>
+        <w:tabs>
+          <w:tab w:val="left" w:pos="619"/>
+        </w:tabs>
+        <w:spacing w:before="9" w:line="390" w:lineRule="atLeast"/>
+        <w:ind w:right="2830"/>
+        <w:rPr>
+          <w:sz w:val="20"/>
+        </w:rPr>
+      </w:pPr>
+    </w:p>
+    <w:p>
+      <w:pPr>
+        <w:tabs>
+          <w:tab w:val="left" w:pos="619"/>
+        </w:tabs>
+        <w:spacing w:before="9" w:line="390" w:lineRule="atLeast"/>
+        <w:ind w:right="2830"/>
+        <w:rPr>
+          <w:sz w:val="20"/>
+        </w:rPr>
+      </w:pPr>
+    </w:p>
+    <w:p>
+      <w:pPr>
+        <w:tabs>
+          <w:tab w:val="left" w:pos="619"/>
+        </w:tabs>
+        <w:spacing w:before="9" w:line="390" w:lineRule="atLeast"/>
+        <w:ind w:right="2830"/>
+        <w:rPr>
+          <w:sz w:val="20"/>
+        </w:rPr>
+      </w:pPr>
+      <w:r>
+        <w:rPr>
+          <w:noProof/>
+          <w:sz w:val="20"/>
+        </w:rPr>
+        <w:lastRenderedPageBreak/>
+        <w:drawing>
+          <wp:inline distT="0" distB="0" distL="0" distR="0" wp14:anchorId="1F6EE446" wp14:editId="23827491">
+            <wp:extent cx="6096000" cy="2909570"/>
+            <wp:effectExtent l="0" t="0" r="0" b="5080"/>
+            <wp:docPr id="7" name="Picture 7" descr="Chart&#10;&#10;Description automatically generated"/>
+            <wp:cNvGraphicFramePr>
+              <a:graphicFrameLocks xmlns:a="http://schemas.openxmlformats.org/drawingml/2006/main" noChangeAspect="1"/>
+            </wp:cNvGraphicFramePr>
+            <a:graphic xmlns:a="http://schemas.openxmlformats.org/drawingml/2006/main">
+              <a:graphicData uri="http://schemas.openxmlformats.org/drawingml/2006/picture">
+                <pic:pic xmlns:pic="http://schemas.openxmlformats.org/drawingml/2006/picture">
+                  <pic:nvPicPr>
+                    <pic:cNvPr id="7" name="Picture 7" descr="Chart&#10;&#10;Description automatically generated"/>
+                    <pic:cNvPicPr/>
+                  </pic:nvPicPr>
+                  <pic:blipFill>
+                    <a:blip r:embed="rId14">
+                      <a:extLst>
+                        <a:ext uri="{28A0092B-C50C-407E-A947-70E740481C1C}">
+                          <a14:useLocalDpi xmlns:a14="http://schemas.microsoft.com/office/drawing/2010/main" val="0"/>
+                        </a:ext>
+                      </a:extLst>
+                    </a:blip>
+                    <a:stretch>
+                      <a:fillRect/>
+                    </a:stretch>
+                  </pic:blipFill>
+                  <pic:spPr>
+                    <a:xfrm>
+                      <a:off x="0" y="0"/>
+                      <a:ext cx="6096000" cy="2909570"/>
+                    </a:xfrm>
+                    <a:prstGeom prst="rect">
+                      <a:avLst/>
+                    </a:prstGeom>
+                  </pic:spPr>
+                </pic:pic>
+              </a:graphicData>
+            </a:graphic>
+          </wp:inline>
+        </w:drawing>
+      </w:r>
+      <w:r>
+        <w:rPr>
+          <w:noProof/>
+          <w:sz w:val="20"/>
+        </w:rPr>
+        <w:drawing>
+          <wp:anchor distT="0" distB="0" distL="114300" distR="114300" simplePos="0" relativeHeight="251665408" behindDoc="0" locked="0" layoutInCell="1" allowOverlap="1" wp14:anchorId="1B08CDE1" wp14:editId="49339490">
+            <wp:simplePos x="0" y="0"/>
+            <wp:positionH relativeFrom="column">
+              <wp:posOffset>0</wp:posOffset>
+            </wp:positionH>
+            <wp:positionV relativeFrom="paragraph">
+              <wp:posOffset>-5953125</wp:posOffset>
+            </wp:positionV>
+            <wp:extent cx="6096000" cy="2909570"/>
+            <wp:effectExtent l="0" t="0" r="0" b="5080"/>
+            <wp:wrapSquare wrapText="bothSides"/>
+            <wp:docPr id="6" name="Picture 6" descr="Chart&#10;&#10;Description automatically generated"/>
+            <wp:cNvGraphicFramePr>
+              <a:graphicFrameLocks xmlns:a="http://schemas.openxmlformats.org/drawingml/2006/main" noChangeAspect="1"/>
+            </wp:cNvGraphicFramePr>
+            <a:graphic xmlns:a="http://schemas.openxmlformats.org/drawingml/2006/main">
+              <a:graphicData uri="http://schemas.openxmlformats.org/drawingml/2006/picture">
+                <pic:pic xmlns:pic="http://schemas.openxmlformats.org/drawingml/2006/picture">
+                  <pic:nvPicPr>
+                    <pic:cNvPr id="6" name="Picture 6" descr="Chart&#10;&#10;Description automatically generated"/>
+                    <pic:cNvPicPr/>
+                  </pic:nvPicPr>
+                  <pic:blipFill>
+                    <a:blip r:embed="rId16">
+                      <a:extLst>
+                        <a:ext uri="{28A0092B-C50C-407E-A947-70E740481C1C}">
+                          <a14:useLocalDpi xmlns:a14="http://schemas.microsoft.com/office/drawing/2010/main" val="0"/>
+                        </a:ext>
+                      </a:extLst>
+                    </a:blip>
+                    <a:stretch>
+                      <a:fillRect/>
+                    </a:stretch>
+                  </pic:blipFill>
+                  <pic:spPr>
+                    <a:xfrm>
+                      <a:off x="0" y="0"/>
+                      <a:ext cx="6096000" cy="2909570"/>
+                    </a:xfrm>
+                    <a:prstGeom prst="rect">
+                      <a:avLst/>
+                    </a:prstGeom>
+                  </pic:spPr>
+                </pic:pic>
+              </a:graphicData>
+            </a:graphic>
+          </wp:anchor>
+        </w:drawing>
       </w:r>
     </w:p>
     <w:sectPr>

</xml_diff>

<commit_message>
Only questions 2 and 4 left in writeup
</commit_message>
<xml_diff>
--- a/A4WriteUp.docx
+++ b/A4WriteUp.docx
@@ -612,7 +612,15 @@
         <w:t xml:space="preserve">The search space for each pixel in the first image is the set of all pixels in the </w:t>
       </w:r>
       <w:r>
-        <w:t xml:space="preserve">corresponding epipolar line in the other image. Image rectification is the process using the </w:t>
+        <w:t xml:space="preserve">corresponding </w:t>
+      </w:r>
+      <w:proofErr w:type="spellStart"/>
+      <w:r>
+        <w:t>epipolar</w:t>
+      </w:r>
+      <w:proofErr w:type="spellEnd"/>
+      <w:r>
+        <w:t xml:space="preserve"> line in the other image. Image rectification is the process using the </w:t>
       </w:r>
       <w:r>
         <w:t>camera parameters of the</w:t>
@@ -648,7 +656,15 @@
         <w:t>. This makes all horizontal scanlines between the</w:t>
       </w:r>
       <w:r>
-        <w:t>m epipolar.</w:t>
+        <w:t xml:space="preserve">m </w:t>
+      </w:r>
+      <w:proofErr w:type="spellStart"/>
+      <w:r>
+        <w:t>epipolar</w:t>
+      </w:r>
+      <w:proofErr w:type="spellEnd"/>
+      <w:r>
+        <w:t>.</w:t>
       </w:r>
     </w:p>
     <w:p>
@@ -896,12 +912,21 @@
         </w:rPr>
         <w:t xml:space="preserve"> </w:t>
       </w:r>
-      <w:r>
-        <w:rPr>
-          <w:w w:val="110"/>
-          <w:sz w:val="20"/>
-        </w:rPr>
-        <w:t>indepen-</w:t>
+      <w:proofErr w:type="spellStart"/>
+      <w:r>
+        <w:rPr>
+          <w:w w:val="110"/>
+          <w:sz w:val="20"/>
+        </w:rPr>
+        <w:t>indepen</w:t>
+      </w:r>
+      <w:proofErr w:type="spellEnd"/>
+      <w:r>
+        <w:rPr>
+          <w:w w:val="110"/>
+          <w:sz w:val="20"/>
+        </w:rPr>
+        <w:t>-</w:t>
       </w:r>
       <w:r>
         <w:rPr>
@@ -911,12 +936,21 @@
         </w:rPr>
         <w:t xml:space="preserve"> </w:t>
       </w:r>
-      <w:r>
-        <w:rPr>
-          <w:w w:val="110"/>
-          <w:sz w:val="20"/>
-        </w:rPr>
-        <w:t>dently and determining the target pixels jointly? Please list three criteria for determining the target pixels</w:t>
+      <w:proofErr w:type="spellStart"/>
+      <w:r>
+        <w:rPr>
+          <w:w w:val="110"/>
+          <w:sz w:val="20"/>
+        </w:rPr>
+        <w:t>dently</w:t>
+      </w:r>
+      <w:proofErr w:type="spellEnd"/>
+      <w:r>
+        <w:rPr>
+          <w:w w:val="110"/>
+          <w:sz w:val="20"/>
+        </w:rPr>
+        <w:t xml:space="preserve"> and determining the target pixels jointly? Please list three criteria for determining the target pixels</w:t>
       </w:r>
       <w:r>
         <w:rPr>
@@ -1296,21 +1330,17 @@
       <w:pPr>
         <w:pStyle w:val="BodyText"/>
       </w:pPr>
-    </w:p>
-    <w:p>
-      <w:pPr>
-        <w:pStyle w:val="BodyText"/>
-      </w:pPr>
-    </w:p>
-    <w:p>
-      <w:pPr>
-        <w:pStyle w:val="BodyText"/>
-      </w:pPr>
-    </w:p>
-    <w:p>
-      <w:pPr>
-        <w:pStyle w:val="BodyText"/>
-      </w:pPr>
+      <w:r>
+        <w:t xml:space="preserve">Increasing k increases the accuracy of the classification, but also increases the </w:t>
+      </w:r>
+      <w:proofErr w:type="gramStart"/>
+      <w:r>
+        <w:t>amount</w:t>
+      </w:r>
+      <w:proofErr w:type="gramEnd"/>
+      <w:r>
+        <w:t xml:space="preserve"> of computations. Trial-and-error accelerated by machine learning can be used to find the best K-value. Increasing K and measuring the accuracy on the machine learning dataset until the increase in accuracy has diminished to a point that increasing K is not worth the extra computations.</w:t>
+      </w:r>
     </w:p>
     <w:p>
       <w:pPr>
@@ -1378,8 +1408,10 @@
     </w:p>
     <w:p>
       <w:pPr>
+        <w:tabs>
+          <w:tab w:val="left" w:pos="326"/>
+        </w:tabs>
         <w:spacing w:line="249" w:lineRule="auto"/>
-        <w:jc w:val="both"/>
         <w:rPr>
           <w:sz w:val="20"/>
         </w:rPr>
@@ -2630,8 +2662,17 @@
           <w:w w:val="105"/>
           <w:sz w:val="20"/>
         </w:rPr>
-        <w:t>Search window size :</w:t>
-      </w:r>
+        <w:t xml:space="preserve">Search window </w:t>
+      </w:r>
+      <w:proofErr w:type="gramStart"/>
+      <w:r>
+        <w:rPr>
+          <w:w w:val="105"/>
+          <w:sz w:val="20"/>
+        </w:rPr>
+        <w:t>size :</w:t>
+      </w:r>
+      <w:proofErr w:type="gramEnd"/>
       <w:r>
         <w:rPr>
           <w:spacing w:val="1"/>
@@ -5508,7 +5549,21 @@
         <w:rPr>
           <w:sz w:val="20"/>
         </w:rPr>
-        <w:t xml:space="preserve">wo variable determining the quality of the depth map-- </w:t>
+        <w:t xml:space="preserve">wo </w:t>
+      </w:r>
+      <w:proofErr w:type="gramStart"/>
+      <w:r>
+        <w:rPr>
+          <w:sz w:val="20"/>
+        </w:rPr>
+        <w:t>variable</w:t>
+      </w:r>
+      <w:proofErr w:type="gramEnd"/>
+      <w:r>
+        <w:rPr>
+          <w:sz w:val="20"/>
+        </w:rPr>
+        <w:t xml:space="preserve"> determining the quality of the depth map-- </w:t>
       </w:r>
       <w:r>
         <w:rPr>
@@ -5521,6 +5576,12 @@
           <w:sz w:val="20"/>
         </w:rPr>
         <w:t>but less noise as well.</w:t>
+      </w:r>
+      <w:r>
+        <w:rPr>
+          <w:sz w:val="20"/>
+        </w:rPr>
+        <w:t xml:space="preserve"> This occurs for the same reason that smoothing filters with larger kernels result in reduced noise but blurrier edges.</w:t>
       </w:r>
     </w:p>
     <w:p>
@@ -5557,7 +5618,6 @@
           <w:w w:val="105"/>
           <w:sz w:val="20"/>
         </w:rPr>
-        <w:lastRenderedPageBreak/>
         <w:t>10</w:t>
       </w:r>
       <w:r>
@@ -5862,61 +5922,6 @@
           <w:sz w:val="20"/>
         </w:rPr>
       </w:pPr>
-      <w:r>
-        <w:rPr>
-          <w:noProof/>
-          <w:sz w:val="20"/>
-        </w:rPr>
-        <w:drawing>
-          <wp:anchor distT="0" distB="0" distL="114300" distR="114300" simplePos="0" relativeHeight="251667456" behindDoc="0" locked="0" layoutInCell="1" allowOverlap="1" wp14:anchorId="5F4E5BDE" wp14:editId="5C274996">
-            <wp:simplePos x="0" y="0"/>
-            <wp:positionH relativeFrom="column">
-              <wp:posOffset>0</wp:posOffset>
-            </wp:positionH>
-            <wp:positionV relativeFrom="paragraph">
-              <wp:posOffset>251460</wp:posOffset>
-            </wp:positionV>
-            <wp:extent cx="6096000" cy="2909570"/>
-            <wp:effectExtent l="0" t="0" r="0" b="5080"/>
-            <wp:wrapSquare wrapText="bothSides"/>
-            <wp:docPr id="4" name="Picture 4" descr="Chart&#10;&#10;Description automatically generated"/>
-            <wp:cNvGraphicFramePr>
-              <a:graphicFrameLocks xmlns:a="http://schemas.openxmlformats.org/drawingml/2006/main" noChangeAspect="1"/>
-            </wp:cNvGraphicFramePr>
-            <a:graphic xmlns:a="http://schemas.openxmlformats.org/drawingml/2006/main">
-              <a:graphicData uri="http://schemas.openxmlformats.org/drawingml/2006/picture">
-                <pic:pic xmlns:pic="http://schemas.openxmlformats.org/drawingml/2006/picture">
-                  <pic:nvPicPr>
-                    <pic:cNvPr id="4" name="Picture 4" descr="Chart&#10;&#10;Description automatically generated"/>
-                    <pic:cNvPicPr/>
-                  </pic:nvPicPr>
-                  <pic:blipFill>
-                    <a:blip r:embed="rId14">
-                      <a:extLst>
-                        <a:ext uri="{28A0092B-C50C-407E-A947-70E740481C1C}">
-                          <a14:useLocalDpi xmlns:a14="http://schemas.microsoft.com/office/drawing/2010/main" val="0"/>
-                        </a:ext>
-                      </a:extLst>
-                    </a:blip>
-                    <a:stretch>
-                      <a:fillRect/>
-                    </a:stretch>
-                  </pic:blipFill>
-                  <pic:spPr>
-                    <a:xfrm>
-                      <a:off x="0" y="0"/>
-                      <a:ext cx="6096000" cy="2909570"/>
-                    </a:xfrm>
-                    <a:prstGeom prst="rect">
-                      <a:avLst/>
-                    </a:prstGeom>
-                  </pic:spPr>
-                </pic:pic>
-              </a:graphicData>
-            </a:graphic>
-          </wp:anchor>
-        </w:drawing>
-      </w:r>
     </w:p>
     <w:p>
       <w:pPr>
@@ -5934,1097 +5939,7 @@
           <w:sz w:val="20"/>
         </w:rPr>
         <w:drawing>
-          <wp:anchor distT="0" distB="0" distL="114300" distR="114300" simplePos="0" relativeHeight="251671552" behindDoc="0" locked="0" layoutInCell="1" allowOverlap="1" wp14:anchorId="644BBD2D" wp14:editId="48A5598A">
-            <wp:simplePos x="0" y="0"/>
-            <wp:positionH relativeFrom="column">
-              <wp:posOffset>0</wp:posOffset>
-            </wp:positionH>
-            <wp:positionV relativeFrom="paragraph">
-              <wp:posOffset>5685155</wp:posOffset>
-            </wp:positionV>
-            <wp:extent cx="6096000" cy="2909570"/>
-            <wp:effectExtent l="0" t="0" r="0" b="5080"/>
-            <wp:wrapSquare wrapText="bothSides"/>
-            <wp:docPr id="1" name="Picture 1" descr="Chart&#10;&#10;Description automatically generated"/>
-            <wp:cNvGraphicFramePr>
-              <a:graphicFrameLocks xmlns:a="http://schemas.openxmlformats.org/drawingml/2006/main" noChangeAspect="1"/>
-            </wp:cNvGraphicFramePr>
-            <a:graphic xmlns:a="http://schemas.openxmlformats.org/drawingml/2006/main">
-              <a:graphicData uri="http://schemas.openxmlformats.org/drawingml/2006/picture">
-                <pic:pic xmlns:pic="http://schemas.openxmlformats.org/drawingml/2006/picture">
-                  <pic:nvPicPr>
-                    <pic:cNvPr id="1" name="Picture 1" descr="Chart&#10;&#10;Description automatically generated"/>
-                    <pic:cNvPicPr/>
-                  </pic:nvPicPr>
-                  <pic:blipFill>
-                    <a:blip r:embed="rId15">
-                      <a:extLst>
-                        <a:ext uri="{28A0092B-C50C-407E-A947-70E740481C1C}">
-                          <a14:useLocalDpi xmlns:a14="http://schemas.microsoft.com/office/drawing/2010/main" val="0"/>
-                        </a:ext>
-                      </a:extLst>
-                    </a:blip>
-                    <a:stretch>
-                      <a:fillRect/>
-                    </a:stretch>
-                  </pic:blipFill>
-                  <pic:spPr>
-                    <a:xfrm>
-                      <a:off x="0" y="0"/>
-                      <a:ext cx="6096000" cy="2909570"/>
-                    </a:xfrm>
-                    <a:prstGeom prst="rect">
-                      <a:avLst/>
-                    </a:prstGeom>
-                  </pic:spPr>
-                </pic:pic>
-              </a:graphicData>
-            </a:graphic>
-          </wp:anchor>
-        </w:drawing>
-      </w:r>
-    </w:p>
-    <w:p>
-      <w:pPr>
-        <w:pStyle w:val="ListParagraph"/>
-        <w:numPr>
-          <w:ilvl w:val="0"/>
-          <w:numId w:val="1"/>
-        </w:numPr>
-        <w:tabs>
-          <w:tab w:val="left" w:pos="619"/>
-        </w:tabs>
-        <w:ind w:right="0" w:hanging="201"/>
-        <w:jc w:val="left"/>
-        <w:rPr>
-          <w:sz w:val="20"/>
-        </w:rPr>
-      </w:pPr>
-      <w:r>
-        <w:rPr>
-          <w:rFonts w:ascii="Georgia" w:hAnsi="Georgia"/>
-          <w:b/>
-          <w:w w:val="105"/>
-          <w:sz w:val="20"/>
-        </w:rPr>
-        <w:t>10</w:t>
-      </w:r>
-      <w:r>
-        <w:rPr>
-          <w:rFonts w:ascii="Georgia" w:hAnsi="Georgia"/>
-          <w:b/>
-          <w:spacing w:val="8"/>
-          <w:w w:val="105"/>
-          <w:sz w:val="20"/>
-        </w:rPr>
-        <w:t xml:space="preserve"> </w:t>
-      </w:r>
-      <w:r>
-        <w:rPr>
-          <w:rFonts w:ascii="Georgia" w:hAnsi="Georgia"/>
-          <w:b/>
-          <w:w w:val="105"/>
-          <w:sz w:val="20"/>
-        </w:rPr>
-        <w:t>points.</w:t>
-      </w:r>
-      <w:r>
-        <w:rPr>
-          <w:rFonts w:ascii="Georgia" w:hAnsi="Georgia"/>
-          <w:b/>
-          <w:spacing w:val="26"/>
-          <w:w w:val="105"/>
-          <w:sz w:val="20"/>
-        </w:rPr>
-        <w:t xml:space="preserve"> </w:t>
-      </w:r>
-      <w:r>
-        <w:rPr>
-          <w:w w:val="105"/>
-          <w:sz w:val="20"/>
-        </w:rPr>
-        <w:t>Compare</w:t>
-      </w:r>
-      <w:r>
-        <w:rPr>
-          <w:spacing w:val="2"/>
-          <w:w w:val="105"/>
-          <w:sz w:val="20"/>
-        </w:rPr>
-        <w:t xml:space="preserve"> </w:t>
-      </w:r>
-      <w:r>
-        <w:rPr>
-          <w:w w:val="105"/>
-          <w:sz w:val="20"/>
-        </w:rPr>
-        <w:t>the</w:t>
-      </w:r>
-      <w:r>
-        <w:rPr>
-          <w:spacing w:val="1"/>
-          <w:w w:val="105"/>
-          <w:sz w:val="20"/>
-        </w:rPr>
-        <w:t xml:space="preserve"> </w:t>
-      </w:r>
-      <w:r>
-        <w:rPr>
-          <w:w w:val="105"/>
-          <w:sz w:val="20"/>
-        </w:rPr>
-        <w:t>effects</w:t>
-      </w:r>
-      <w:r>
-        <w:rPr>
-          <w:spacing w:val="2"/>
-          <w:w w:val="105"/>
-          <w:sz w:val="20"/>
-        </w:rPr>
-        <w:t xml:space="preserve"> </w:t>
-      </w:r>
-      <w:r>
-        <w:rPr>
-          <w:w w:val="105"/>
-          <w:sz w:val="20"/>
-        </w:rPr>
-        <w:t>of</w:t>
-      </w:r>
-      <w:r>
-        <w:rPr>
-          <w:spacing w:val="1"/>
-          <w:w w:val="105"/>
-          <w:sz w:val="20"/>
-        </w:rPr>
-        <w:t xml:space="preserve"> </w:t>
-      </w:r>
-      <w:r>
-        <w:rPr>
-          <w:w w:val="105"/>
-          <w:sz w:val="20"/>
-        </w:rPr>
-        <w:t>using</w:t>
-      </w:r>
-      <w:r>
-        <w:rPr>
-          <w:spacing w:val="1"/>
-          <w:w w:val="105"/>
-          <w:sz w:val="20"/>
-        </w:rPr>
-        <w:t xml:space="preserve"> </w:t>
-      </w:r>
-      <w:r>
-        <w:rPr>
-          <w:w w:val="105"/>
-          <w:sz w:val="20"/>
-        </w:rPr>
-        <w:t>sum</w:t>
-      </w:r>
-      <w:r>
-        <w:rPr>
-          <w:spacing w:val="2"/>
-          <w:w w:val="105"/>
-          <w:sz w:val="20"/>
-        </w:rPr>
-        <w:t xml:space="preserve"> </w:t>
-      </w:r>
-      <w:r>
-        <w:rPr>
-          <w:w w:val="105"/>
-          <w:sz w:val="20"/>
-        </w:rPr>
-        <w:t>of</w:t>
-      </w:r>
-      <w:r>
-        <w:rPr>
-          <w:spacing w:val="1"/>
-          <w:w w:val="105"/>
-          <w:sz w:val="20"/>
-        </w:rPr>
-        <w:t xml:space="preserve"> </w:t>
-      </w:r>
-      <w:r>
-        <w:rPr>
-          <w:w w:val="105"/>
-          <w:sz w:val="20"/>
-        </w:rPr>
-        <w:t>squared</w:t>
-      </w:r>
-      <w:r>
-        <w:rPr>
-          <w:spacing w:val="2"/>
-          <w:w w:val="105"/>
-          <w:sz w:val="20"/>
-        </w:rPr>
-        <w:t xml:space="preserve"> </w:t>
-      </w:r>
-      <w:r>
-        <w:rPr>
-          <w:w w:val="105"/>
-          <w:sz w:val="20"/>
-        </w:rPr>
-        <w:t>differences</w:t>
-      </w:r>
-      <w:r>
-        <w:rPr>
-          <w:spacing w:val="2"/>
-          <w:w w:val="105"/>
-          <w:sz w:val="20"/>
-        </w:rPr>
-        <w:t xml:space="preserve"> </w:t>
-      </w:r>
-      <w:r>
-        <w:rPr>
-          <w:w w:val="105"/>
-          <w:sz w:val="20"/>
-        </w:rPr>
-        <w:t>(SSD)</w:t>
-      </w:r>
-      <w:r>
-        <w:rPr>
-          <w:spacing w:val="1"/>
-          <w:w w:val="105"/>
-          <w:sz w:val="20"/>
-        </w:rPr>
-        <w:t xml:space="preserve"> </w:t>
-      </w:r>
-      <w:r>
-        <w:rPr>
-          <w:w w:val="105"/>
-          <w:sz w:val="20"/>
-        </w:rPr>
-        <w:t>and</w:t>
-      </w:r>
-      <w:r>
-        <w:rPr>
-          <w:spacing w:val="1"/>
-          <w:w w:val="105"/>
-          <w:sz w:val="20"/>
-        </w:rPr>
-        <w:t xml:space="preserve"> </w:t>
-      </w:r>
-      <w:r>
-        <w:rPr>
-          <w:w w:val="105"/>
-          <w:sz w:val="20"/>
-        </w:rPr>
-        <w:t>normalized</w:t>
-      </w:r>
-      <w:r>
-        <w:rPr>
-          <w:spacing w:val="1"/>
-          <w:w w:val="105"/>
-          <w:sz w:val="20"/>
-        </w:rPr>
-        <w:t xml:space="preserve"> </w:t>
-      </w:r>
-      <w:r>
-        <w:rPr>
-          <w:w w:val="105"/>
-          <w:sz w:val="20"/>
-        </w:rPr>
-        <w:t>correlation.</w:t>
-      </w:r>
-    </w:p>
-    <w:p>
-      <w:pPr>
-        <w:pStyle w:val="BodyText"/>
-        <w:spacing w:before="1"/>
-        <w:rPr>
-          <w:sz w:val="27"/>
-        </w:rPr>
-      </w:pPr>
-    </w:p>
-    <w:p>
-      <w:pPr>
-        <w:pStyle w:val="Heading1"/>
-        <w:jc w:val="both"/>
-      </w:pPr>
-      <w:r>
-        <w:rPr>
-          <w:w w:val="105"/>
-        </w:rPr>
-        <w:t>Submission</w:t>
-      </w:r>
-      <w:r>
-        <w:rPr>
-          <w:spacing w:val="63"/>
-          <w:w w:val="105"/>
-        </w:rPr>
-        <w:t xml:space="preserve"> </w:t>
-      </w:r>
-      <w:r>
-        <w:rPr>
-          <w:w w:val="105"/>
-        </w:rPr>
-        <w:t>instructions:</w:t>
-      </w:r>
-    </w:p>
-    <w:p>
-      <w:pPr>
-        <w:pStyle w:val="BodyText"/>
-        <w:spacing w:before="166"/>
-        <w:ind w:left="120"/>
-        <w:jc w:val="both"/>
-      </w:pPr>
-      <w:r>
-        <w:rPr>
-          <w:w w:val="105"/>
-        </w:rPr>
-        <w:t>Create</w:t>
-      </w:r>
-      <w:r>
-        <w:rPr>
-          <w:spacing w:val="18"/>
-          <w:w w:val="105"/>
-        </w:rPr>
-        <w:t xml:space="preserve"> </w:t>
-      </w:r>
-      <w:r>
-        <w:rPr>
-          <w:w w:val="105"/>
-        </w:rPr>
-        <w:t>a</w:t>
-      </w:r>
-      <w:r>
-        <w:rPr>
-          <w:spacing w:val="19"/>
-          <w:w w:val="105"/>
-        </w:rPr>
-        <w:t xml:space="preserve"> </w:t>
-      </w:r>
-      <w:r>
-        <w:rPr>
-          <w:w w:val="105"/>
-        </w:rPr>
-        <w:t>single</w:t>
-      </w:r>
-      <w:r>
-        <w:rPr>
-          <w:spacing w:val="19"/>
-          <w:w w:val="105"/>
-        </w:rPr>
-        <w:t xml:space="preserve"> </w:t>
-      </w:r>
-      <w:r>
-        <w:rPr>
-          <w:w w:val="105"/>
-        </w:rPr>
-        <w:t>zip</w:t>
-      </w:r>
-      <w:r>
-        <w:rPr>
-          <w:spacing w:val="19"/>
-          <w:w w:val="105"/>
-        </w:rPr>
-        <w:t xml:space="preserve"> </w:t>
-      </w:r>
-      <w:r>
-        <w:rPr>
-          <w:w w:val="105"/>
-        </w:rPr>
-        <w:t>file</w:t>
-      </w:r>
-      <w:r>
-        <w:rPr>
-          <w:spacing w:val="19"/>
-          <w:w w:val="105"/>
-        </w:rPr>
-        <w:t xml:space="preserve"> </w:t>
-      </w:r>
-      <w:r>
-        <w:rPr>
-          <w:w w:val="105"/>
-        </w:rPr>
-        <w:t>so</w:t>
-      </w:r>
-      <w:r>
-        <w:rPr>
-          <w:spacing w:val="19"/>
-          <w:w w:val="105"/>
-        </w:rPr>
-        <w:t xml:space="preserve"> </w:t>
-      </w:r>
-      <w:r>
-        <w:rPr>
-          <w:w w:val="105"/>
-        </w:rPr>
-        <w:t>submit</w:t>
-      </w:r>
-      <w:r>
-        <w:rPr>
-          <w:spacing w:val="19"/>
-          <w:w w:val="105"/>
-        </w:rPr>
-        <w:t xml:space="preserve"> </w:t>
-      </w:r>
-      <w:r>
-        <w:rPr>
-          <w:w w:val="105"/>
-        </w:rPr>
-        <w:t>on</w:t>
-      </w:r>
-      <w:r>
-        <w:rPr>
-          <w:spacing w:val="19"/>
-          <w:w w:val="105"/>
-        </w:rPr>
-        <w:t xml:space="preserve"> </w:t>
-      </w:r>
-      <w:r>
-        <w:rPr>
-          <w:w w:val="105"/>
-        </w:rPr>
-        <w:t>Canvas</w:t>
-      </w:r>
-      <w:r>
-        <w:rPr>
-          <w:spacing w:val="19"/>
-          <w:w w:val="105"/>
-        </w:rPr>
-        <w:t xml:space="preserve"> </w:t>
-      </w:r>
-      <w:r>
-        <w:rPr>
-          <w:w w:val="105"/>
-        </w:rPr>
-        <w:t>that</w:t>
-      </w:r>
-      <w:r>
-        <w:rPr>
-          <w:spacing w:val="19"/>
-          <w:w w:val="105"/>
-        </w:rPr>
-        <w:t xml:space="preserve"> </w:t>
-      </w:r>
-      <w:r>
-        <w:rPr>
-          <w:w w:val="105"/>
-        </w:rPr>
-        <w:t>includes</w:t>
-      </w:r>
-    </w:p>
-    <w:p>
-      <w:pPr>
-        <w:pStyle w:val="ListParagraph"/>
-        <w:numPr>
-          <w:ilvl w:val="0"/>
-          <w:numId w:val="1"/>
-        </w:numPr>
-        <w:tabs>
-          <w:tab w:val="left" w:pos="619"/>
-        </w:tabs>
-        <w:ind w:right="0" w:hanging="201"/>
-        <w:jc w:val="left"/>
-        <w:rPr>
-          <w:sz w:val="20"/>
-        </w:rPr>
-      </w:pPr>
-      <w:r>
-        <w:rPr>
-          <w:w w:val="105"/>
-          <w:sz w:val="20"/>
-        </w:rPr>
-        <w:t>Your</w:t>
-      </w:r>
-      <w:r>
-        <w:rPr>
-          <w:spacing w:val="12"/>
-          <w:w w:val="105"/>
-          <w:sz w:val="20"/>
-        </w:rPr>
-        <w:t xml:space="preserve"> </w:t>
-      </w:r>
-      <w:r>
-        <w:rPr>
-          <w:w w:val="105"/>
-          <w:sz w:val="20"/>
-        </w:rPr>
-        <w:t>well-commented</w:t>
-      </w:r>
-      <w:r>
-        <w:rPr>
-          <w:spacing w:val="12"/>
-          <w:w w:val="105"/>
-          <w:sz w:val="20"/>
-        </w:rPr>
-        <w:t xml:space="preserve"> </w:t>
-      </w:r>
-      <w:r>
-        <w:rPr>
-          <w:w w:val="105"/>
-          <w:sz w:val="20"/>
-        </w:rPr>
-        <w:t>code,</w:t>
-      </w:r>
-      <w:r>
-        <w:rPr>
-          <w:spacing w:val="12"/>
-          <w:w w:val="105"/>
-          <w:sz w:val="20"/>
-        </w:rPr>
-        <w:t xml:space="preserve"> </w:t>
-      </w:r>
-      <w:r>
-        <w:rPr>
-          <w:w w:val="105"/>
-          <w:sz w:val="20"/>
-        </w:rPr>
-        <w:t>including</w:t>
-      </w:r>
-      <w:r>
-        <w:rPr>
-          <w:spacing w:val="12"/>
-          <w:w w:val="105"/>
-          <w:sz w:val="20"/>
-        </w:rPr>
-        <w:t xml:space="preserve"> </w:t>
-      </w:r>
-      <w:r>
-        <w:rPr>
-          <w:w w:val="105"/>
-          <w:sz w:val="20"/>
-        </w:rPr>
-        <w:t>the</w:t>
-      </w:r>
-      <w:r>
-        <w:rPr>
-          <w:spacing w:val="12"/>
-          <w:w w:val="105"/>
-          <w:sz w:val="20"/>
-        </w:rPr>
-        <w:t xml:space="preserve"> </w:t>
-      </w:r>
-      <w:r>
-        <w:rPr>
-          <w:w w:val="105"/>
-          <w:sz w:val="20"/>
-        </w:rPr>
-        <w:t>files</w:t>
-      </w:r>
-      <w:r>
-        <w:rPr>
-          <w:spacing w:val="12"/>
-          <w:w w:val="105"/>
-          <w:sz w:val="20"/>
-        </w:rPr>
-        <w:t xml:space="preserve"> </w:t>
-      </w:r>
-      <w:r>
-        <w:rPr>
-          <w:w w:val="105"/>
-          <w:sz w:val="20"/>
-        </w:rPr>
-        <w:t>and</w:t>
-      </w:r>
-      <w:r>
-        <w:rPr>
-          <w:spacing w:val="12"/>
-          <w:w w:val="105"/>
-          <w:sz w:val="20"/>
-        </w:rPr>
-        <w:t xml:space="preserve"> </w:t>
-      </w:r>
-      <w:r>
-        <w:rPr>
-          <w:w w:val="105"/>
-          <w:sz w:val="20"/>
-        </w:rPr>
-        <w:t>functions</w:t>
-      </w:r>
-      <w:r>
-        <w:rPr>
-          <w:spacing w:val="12"/>
-          <w:w w:val="105"/>
-          <w:sz w:val="20"/>
-        </w:rPr>
-        <w:t xml:space="preserve"> </w:t>
-      </w:r>
-      <w:r>
-        <w:rPr>
-          <w:w w:val="105"/>
-          <w:sz w:val="20"/>
-        </w:rPr>
-        <w:t>named</w:t>
-      </w:r>
-      <w:r>
-        <w:rPr>
-          <w:spacing w:val="13"/>
-          <w:w w:val="105"/>
-          <w:sz w:val="20"/>
-        </w:rPr>
-        <w:t xml:space="preserve"> </w:t>
-      </w:r>
-      <w:r>
-        <w:rPr>
-          <w:w w:val="105"/>
-          <w:sz w:val="20"/>
-        </w:rPr>
-        <w:t>as</w:t>
-      </w:r>
-      <w:r>
-        <w:rPr>
-          <w:spacing w:val="12"/>
-          <w:w w:val="105"/>
-          <w:sz w:val="20"/>
-        </w:rPr>
-        <w:t xml:space="preserve"> </w:t>
-      </w:r>
-      <w:r>
-        <w:rPr>
-          <w:w w:val="105"/>
-          <w:sz w:val="20"/>
-        </w:rPr>
-        <w:t>specified</w:t>
-      </w:r>
-      <w:r>
-        <w:rPr>
-          <w:spacing w:val="12"/>
-          <w:w w:val="105"/>
-          <w:sz w:val="20"/>
-        </w:rPr>
-        <w:t xml:space="preserve"> </w:t>
-      </w:r>
-      <w:r>
-        <w:rPr>
-          <w:w w:val="105"/>
-          <w:sz w:val="20"/>
-        </w:rPr>
-        <w:t>above.</w:t>
-      </w:r>
-    </w:p>
-    <w:p>
-      <w:pPr>
-        <w:pStyle w:val="ListParagraph"/>
-        <w:numPr>
-          <w:ilvl w:val="0"/>
-          <w:numId w:val="1"/>
-        </w:numPr>
-        <w:tabs>
-          <w:tab w:val="left" w:pos="619"/>
-        </w:tabs>
-        <w:spacing w:before="9" w:line="390" w:lineRule="atLeast"/>
-        <w:ind w:left="119" w:right="2830" w:firstLine="298"/>
-        <w:jc w:val="left"/>
-        <w:rPr>
-          <w:sz w:val="20"/>
-        </w:rPr>
-      </w:pPr>
-      <w:r>
-        <w:rPr>
-          <w:w w:val="105"/>
-          <w:sz w:val="20"/>
-        </w:rPr>
-        <w:t>A</w:t>
-      </w:r>
-      <w:r>
-        <w:rPr>
-          <w:spacing w:val="18"/>
-          <w:w w:val="105"/>
-          <w:sz w:val="20"/>
-        </w:rPr>
-        <w:t xml:space="preserve"> </w:t>
-      </w:r>
-      <w:r>
-        <w:rPr>
-          <w:rFonts w:ascii="Georgia" w:hAnsi="Georgia"/>
-          <w:b/>
-          <w:w w:val="105"/>
-          <w:sz w:val="20"/>
-        </w:rPr>
-        <w:t>PDF</w:t>
-      </w:r>
-      <w:r>
-        <w:rPr>
-          <w:rFonts w:ascii="Georgia" w:hAnsi="Georgia"/>
-          <w:b/>
-          <w:spacing w:val="18"/>
-          <w:w w:val="105"/>
-          <w:sz w:val="20"/>
-        </w:rPr>
-        <w:t xml:space="preserve"> </w:t>
-      </w:r>
-      <w:r>
-        <w:rPr>
-          <w:w w:val="105"/>
-          <w:sz w:val="20"/>
-        </w:rPr>
-        <w:t>writeup</w:t>
-      </w:r>
-      <w:r>
-        <w:rPr>
-          <w:spacing w:val="18"/>
-          <w:w w:val="105"/>
-          <w:sz w:val="20"/>
-        </w:rPr>
-        <w:t xml:space="preserve"> </w:t>
-      </w:r>
-      <w:r>
-        <w:rPr>
-          <w:w w:val="105"/>
-          <w:sz w:val="20"/>
-        </w:rPr>
-        <w:t>of</w:t>
-      </w:r>
-      <w:r>
-        <w:rPr>
-          <w:spacing w:val="19"/>
-          <w:w w:val="105"/>
-          <w:sz w:val="20"/>
-        </w:rPr>
-        <w:t xml:space="preserve"> </w:t>
-      </w:r>
-      <w:r>
-        <w:rPr>
-          <w:w w:val="105"/>
-          <w:sz w:val="20"/>
-        </w:rPr>
-        <w:t>your</w:t>
-      </w:r>
-      <w:r>
-        <w:rPr>
-          <w:spacing w:val="18"/>
-          <w:w w:val="105"/>
-          <w:sz w:val="20"/>
-        </w:rPr>
-        <w:t xml:space="preserve"> </w:t>
-      </w:r>
-      <w:r>
-        <w:rPr>
-          <w:w w:val="105"/>
-          <w:sz w:val="20"/>
-        </w:rPr>
-        <w:t>results</w:t>
-      </w:r>
-      <w:r>
-        <w:rPr>
-          <w:spacing w:val="19"/>
-          <w:w w:val="105"/>
-          <w:sz w:val="20"/>
-        </w:rPr>
-        <w:t xml:space="preserve"> </w:t>
-      </w:r>
-      <w:r>
-        <w:rPr>
-          <w:w w:val="105"/>
-          <w:sz w:val="20"/>
-        </w:rPr>
-        <w:t>with</w:t>
-      </w:r>
-      <w:r>
-        <w:rPr>
-          <w:spacing w:val="19"/>
-          <w:w w:val="105"/>
-          <w:sz w:val="20"/>
-        </w:rPr>
-        <w:t xml:space="preserve"> </w:t>
-      </w:r>
-      <w:r>
-        <w:rPr>
-          <w:w w:val="105"/>
-          <w:sz w:val="20"/>
-        </w:rPr>
-        <w:t>embedded</w:t>
-      </w:r>
-      <w:r>
-        <w:rPr>
-          <w:spacing w:val="18"/>
-          <w:w w:val="105"/>
-          <w:sz w:val="20"/>
-        </w:rPr>
-        <w:t xml:space="preserve"> </w:t>
-      </w:r>
-      <w:r>
-        <w:rPr>
-          <w:w w:val="105"/>
-          <w:sz w:val="20"/>
-        </w:rPr>
-        <w:t>figures</w:t>
-      </w:r>
-      <w:r>
-        <w:rPr>
-          <w:spacing w:val="19"/>
-          <w:w w:val="105"/>
-          <w:sz w:val="20"/>
-        </w:rPr>
-        <w:t xml:space="preserve"> </w:t>
-      </w:r>
-      <w:r>
-        <w:rPr>
-          <w:w w:val="105"/>
-          <w:sz w:val="20"/>
-        </w:rPr>
-        <w:t>where</w:t>
-      </w:r>
-      <w:r>
-        <w:rPr>
-          <w:spacing w:val="18"/>
-          <w:w w:val="105"/>
-          <w:sz w:val="20"/>
-        </w:rPr>
-        <w:t xml:space="preserve"> </w:t>
-      </w:r>
-      <w:r>
-        <w:rPr>
-          <w:w w:val="105"/>
-          <w:sz w:val="20"/>
-        </w:rPr>
-        <w:t>relevant.</w:t>
-      </w:r>
-      <w:r>
-        <w:rPr>
-          <w:spacing w:val="-49"/>
-          <w:w w:val="105"/>
-          <w:sz w:val="20"/>
-        </w:rPr>
-        <w:t xml:space="preserve"> </w:t>
-      </w:r>
-      <w:r>
-        <w:rPr>
-          <w:w w:val="105"/>
-          <w:sz w:val="20"/>
-        </w:rPr>
-        <w:t>Please</w:t>
-      </w:r>
-      <w:r>
-        <w:rPr>
-          <w:spacing w:val="17"/>
-          <w:w w:val="105"/>
-          <w:sz w:val="20"/>
-        </w:rPr>
-        <w:t xml:space="preserve"> </w:t>
-      </w:r>
-      <w:r>
-        <w:rPr>
-          <w:w w:val="105"/>
-          <w:sz w:val="20"/>
-        </w:rPr>
-        <w:t>do</w:t>
-      </w:r>
-      <w:r>
-        <w:rPr>
-          <w:spacing w:val="17"/>
-          <w:w w:val="105"/>
-          <w:sz w:val="20"/>
-        </w:rPr>
-        <w:t xml:space="preserve"> </w:t>
-      </w:r>
-      <w:r>
-        <w:rPr>
-          <w:w w:val="105"/>
-          <w:sz w:val="20"/>
-        </w:rPr>
-        <w:t>not</w:t>
-      </w:r>
-      <w:r>
-        <w:rPr>
-          <w:spacing w:val="17"/>
-          <w:w w:val="105"/>
-          <w:sz w:val="20"/>
-        </w:rPr>
-        <w:t xml:space="preserve"> </w:t>
-      </w:r>
-      <w:r>
-        <w:rPr>
-          <w:w w:val="105"/>
-          <w:sz w:val="20"/>
-        </w:rPr>
-        <w:t>include</w:t>
-      </w:r>
-      <w:r>
-        <w:rPr>
-          <w:spacing w:val="17"/>
-          <w:w w:val="105"/>
-          <w:sz w:val="20"/>
-        </w:rPr>
-        <w:t xml:space="preserve"> </w:t>
-      </w:r>
-      <w:r>
-        <w:rPr>
-          <w:w w:val="105"/>
-          <w:sz w:val="20"/>
-        </w:rPr>
-        <w:t>any</w:t>
-      </w:r>
-      <w:r>
-        <w:rPr>
-          <w:spacing w:val="17"/>
-          <w:w w:val="105"/>
-          <w:sz w:val="20"/>
-        </w:rPr>
-        <w:t xml:space="preserve"> </w:t>
-      </w:r>
-      <w:r>
-        <w:rPr>
-          <w:w w:val="105"/>
-          <w:sz w:val="20"/>
-        </w:rPr>
-        <w:t>saved</w:t>
-      </w:r>
-      <w:r>
-        <w:rPr>
-          <w:spacing w:val="17"/>
-          <w:w w:val="105"/>
-          <w:sz w:val="20"/>
-        </w:rPr>
-        <w:t xml:space="preserve"> </w:t>
-      </w:r>
-      <w:r>
-        <w:rPr>
-          <w:w w:val="105"/>
-          <w:sz w:val="20"/>
-        </w:rPr>
-        <w:t>matrices</w:t>
-      </w:r>
-      <w:r>
-        <w:rPr>
-          <w:spacing w:val="17"/>
-          <w:w w:val="105"/>
-          <w:sz w:val="20"/>
-        </w:rPr>
-        <w:t xml:space="preserve"> </w:t>
-      </w:r>
-      <w:r>
-        <w:rPr>
-          <w:w w:val="105"/>
-          <w:sz w:val="20"/>
-        </w:rPr>
-        <w:t>or</w:t>
-      </w:r>
-      <w:r>
-        <w:rPr>
-          <w:spacing w:val="17"/>
-          <w:w w:val="105"/>
-          <w:sz w:val="20"/>
-        </w:rPr>
-        <w:t xml:space="preserve"> </w:t>
-      </w:r>
-      <w:r>
-        <w:rPr>
-          <w:w w:val="105"/>
-          <w:sz w:val="20"/>
-        </w:rPr>
-        <w:t>images</w:t>
-      </w:r>
-      <w:r>
-        <w:rPr>
-          <w:spacing w:val="17"/>
-          <w:w w:val="105"/>
-          <w:sz w:val="20"/>
-        </w:rPr>
-        <w:t xml:space="preserve"> </w:t>
-      </w:r>
-      <w:r>
-        <w:rPr>
-          <w:w w:val="105"/>
-          <w:sz w:val="20"/>
-        </w:rPr>
-        <w:t>etc.</w:t>
-      </w:r>
-      <w:r>
-        <w:rPr>
-          <w:spacing w:val="40"/>
-          <w:w w:val="105"/>
-          <w:sz w:val="20"/>
-        </w:rPr>
-        <w:t xml:space="preserve"> </w:t>
-      </w:r>
-      <w:r>
-        <w:rPr>
-          <w:w w:val="105"/>
-          <w:sz w:val="20"/>
-        </w:rPr>
-        <w:t>within</w:t>
-      </w:r>
-      <w:r>
-        <w:rPr>
-          <w:spacing w:val="17"/>
-          <w:w w:val="105"/>
-          <w:sz w:val="20"/>
-        </w:rPr>
-        <w:t xml:space="preserve"> </w:t>
-      </w:r>
-      <w:r>
-        <w:rPr>
-          <w:w w:val="105"/>
-          <w:sz w:val="20"/>
-        </w:rPr>
-        <w:t>your</w:t>
-      </w:r>
-      <w:r>
-        <w:rPr>
-          <w:spacing w:val="17"/>
-          <w:w w:val="105"/>
-          <w:sz w:val="20"/>
-        </w:rPr>
-        <w:t xml:space="preserve"> </w:t>
-      </w:r>
-      <w:r>
-        <w:rPr>
-          <w:w w:val="105"/>
-          <w:sz w:val="20"/>
-        </w:rPr>
-        <w:t>zip</w:t>
-      </w:r>
-      <w:r>
-        <w:rPr>
-          <w:spacing w:val="17"/>
-          <w:w w:val="105"/>
-          <w:sz w:val="20"/>
-        </w:rPr>
-        <w:t xml:space="preserve"> </w:t>
-      </w:r>
-      <w:r>
-        <w:rPr>
-          <w:w w:val="105"/>
-          <w:sz w:val="20"/>
-        </w:rPr>
-        <w:t>file.</w:t>
-      </w:r>
-    </w:p>
-    <w:p>
-      <w:pPr>
-        <w:tabs>
-          <w:tab w:val="left" w:pos="619"/>
-        </w:tabs>
-        <w:spacing w:before="9" w:line="390" w:lineRule="atLeast"/>
-        <w:ind w:right="2830"/>
-        <w:rPr>
-          <w:sz w:val="20"/>
-        </w:rPr>
-      </w:pPr>
-    </w:p>
-    <w:p>
-      <w:pPr>
-        <w:tabs>
-          <w:tab w:val="left" w:pos="619"/>
-        </w:tabs>
-        <w:spacing w:before="9" w:line="390" w:lineRule="atLeast"/>
-        <w:ind w:right="2830"/>
-        <w:rPr>
-          <w:sz w:val="20"/>
-        </w:rPr>
-      </w:pPr>
-    </w:p>
-    <w:p>
-      <w:pPr>
-        <w:tabs>
-          <w:tab w:val="left" w:pos="619"/>
-        </w:tabs>
-        <w:spacing w:before="9" w:line="390" w:lineRule="atLeast"/>
-        <w:ind w:right="2830"/>
-        <w:rPr>
-          <w:sz w:val="20"/>
-        </w:rPr>
-      </w:pPr>
-      <w:r>
-        <w:rPr>
-          <w:noProof/>
-          <w:sz w:val="20"/>
-        </w:rPr>
-        <w:lastRenderedPageBreak/>
-        <w:drawing>
-          <wp:inline distT="0" distB="0" distL="0" distR="0" wp14:anchorId="1F6EE446" wp14:editId="23827491">
+          <wp:inline distT="0" distB="0" distL="0" distR="0" wp14:anchorId="4D40C129" wp14:editId="1F8231F0">
             <wp:extent cx="6096000" cy="2909570"/>
             <wp:effectExtent l="0" t="0" r="0" b="5080"/>
             <wp:docPr id="7" name="Picture 7" descr="Chart&#10;&#10;Description automatically generated"/>
@@ -7065,19 +5980,30 @@
           </wp:inline>
         </w:drawing>
       </w:r>
+    </w:p>
+    <w:p>
+      <w:pPr>
+        <w:tabs>
+          <w:tab w:val="left" w:pos="619"/>
+        </w:tabs>
+        <w:spacing w:before="163"/>
+        <w:rPr>
+          <w:sz w:val="20"/>
+        </w:rPr>
+      </w:pPr>
       <w:r>
         <w:rPr>
           <w:noProof/>
           <w:sz w:val="20"/>
         </w:rPr>
         <w:drawing>
-          <wp:anchor distT="0" distB="0" distL="114300" distR="114300" simplePos="0" relativeHeight="251665408" behindDoc="0" locked="0" layoutInCell="1" allowOverlap="1" wp14:anchorId="1B08CDE1" wp14:editId="49339490">
+          <wp:anchor distT="0" distB="0" distL="114300" distR="114300" simplePos="0" relativeHeight="251675648" behindDoc="0" locked="0" layoutInCell="1" allowOverlap="1" wp14:anchorId="2B78DC34" wp14:editId="56A47A1A">
             <wp:simplePos x="0" y="0"/>
             <wp:positionH relativeFrom="column">
               <wp:posOffset>0</wp:posOffset>
             </wp:positionH>
             <wp:positionV relativeFrom="paragraph">
-              <wp:posOffset>-5953125</wp:posOffset>
+              <wp:posOffset>251460</wp:posOffset>
             </wp:positionV>
             <wp:extent cx="6096000" cy="2909570"/>
             <wp:effectExtent l="0" t="0" r="0" b="5080"/>
@@ -7091,6 +6017,84 @@
                 <pic:pic xmlns:pic="http://schemas.openxmlformats.org/drawingml/2006/picture">
                   <pic:nvPicPr>
                     <pic:cNvPr id="6" name="Picture 6" descr="Chart&#10;&#10;Description automatically generated"/>
+                    <pic:cNvPicPr/>
+                  </pic:nvPicPr>
+                  <pic:blipFill>
+                    <a:blip r:embed="rId15">
+                      <a:extLst>
+                        <a:ext uri="{28A0092B-C50C-407E-A947-70E740481C1C}">
+                          <a14:useLocalDpi xmlns:a14="http://schemas.microsoft.com/office/drawing/2010/main" val="0"/>
+                        </a:ext>
+                      </a:extLst>
+                    </a:blip>
+                    <a:stretch>
+                      <a:fillRect/>
+                    </a:stretch>
+                  </pic:blipFill>
+                  <pic:spPr>
+                    <a:xfrm>
+                      <a:off x="0" y="0"/>
+                      <a:ext cx="6096000" cy="2909570"/>
+                    </a:xfrm>
+                    <a:prstGeom prst="rect">
+                      <a:avLst/>
+                    </a:prstGeom>
+                  </pic:spPr>
+                </pic:pic>
+              </a:graphicData>
+            </a:graphic>
+          </wp:anchor>
+        </w:drawing>
+      </w:r>
+    </w:p>
+    <w:p>
+      <w:pPr>
+        <w:tabs>
+          <w:tab w:val="left" w:pos="619"/>
+        </w:tabs>
+        <w:spacing w:before="163"/>
+        <w:rPr>
+          <w:sz w:val="20"/>
+        </w:rPr>
+      </w:pPr>
+    </w:p>
+    <w:p>
+      <w:pPr>
+        <w:tabs>
+          <w:tab w:val="left" w:pos="619"/>
+        </w:tabs>
+        <w:spacing w:before="163"/>
+        <w:rPr>
+          <w:sz w:val="20"/>
+        </w:rPr>
+      </w:pPr>
+      <w:r>
+        <w:rPr>
+          <w:noProof/>
+          <w:sz w:val="20"/>
+        </w:rPr>
+        <w:lastRenderedPageBreak/>
+        <w:drawing>
+          <wp:anchor distT="0" distB="0" distL="114300" distR="114300" simplePos="0" relativeHeight="251677696" behindDoc="0" locked="0" layoutInCell="1" allowOverlap="1" wp14:anchorId="7F27520C" wp14:editId="2283930B">
+            <wp:simplePos x="0" y="0"/>
+            <wp:positionH relativeFrom="column">
+              <wp:posOffset>0</wp:posOffset>
+            </wp:positionH>
+            <wp:positionV relativeFrom="paragraph">
+              <wp:posOffset>144145</wp:posOffset>
+            </wp:positionV>
+            <wp:extent cx="6096000" cy="2909570"/>
+            <wp:effectExtent l="0" t="0" r="0" b="5080"/>
+            <wp:wrapSquare wrapText="bothSides"/>
+            <wp:docPr id="1" name="Picture 1" descr="Chart&#10;&#10;Description automatically generated"/>
+            <wp:cNvGraphicFramePr>
+              <a:graphicFrameLocks xmlns:a="http://schemas.openxmlformats.org/drawingml/2006/main" noChangeAspect="1"/>
+            </wp:cNvGraphicFramePr>
+            <a:graphic xmlns:a="http://schemas.openxmlformats.org/drawingml/2006/main">
+              <a:graphicData uri="http://schemas.openxmlformats.org/drawingml/2006/picture">
+                <pic:pic xmlns:pic="http://schemas.openxmlformats.org/drawingml/2006/picture">
+                  <pic:nvPicPr>
+                    <pic:cNvPr id="1" name="Picture 1" descr="Chart&#10;&#10;Description automatically generated"/>
                     <pic:cNvPicPr/>
                   </pic:nvPicPr>
                   <pic:blipFill>
@@ -7120,6 +6124,1190 @@
           </wp:anchor>
         </w:drawing>
       </w:r>
+      <w:r>
+        <w:rPr>
+          <w:sz w:val="20"/>
+        </w:rPr>
+        <w:t xml:space="preserve">Increasing the disparity range seems to have </w:t>
+      </w:r>
+      <w:r>
+        <w:rPr>
+          <w:sz w:val="20"/>
+        </w:rPr>
+        <w:t>little-to-no</w:t>
+      </w:r>
+      <w:r>
+        <w:rPr>
+          <w:sz w:val="20"/>
+        </w:rPr>
+        <w:t xml:space="preserve"> drawbacks in terms of the results—there is</w:t>
+      </w:r>
+      <w:r>
+        <w:rPr>
+          <w:sz w:val="20"/>
+        </w:rPr>
+        <w:t xml:space="preserve"> both</w:t>
+      </w:r>
+      <w:r>
+        <w:rPr>
+          <w:sz w:val="20"/>
+        </w:rPr>
+        <w:t xml:space="preserve"> increased precision and reduced noise</w:t>
+      </w:r>
+      <w:r>
+        <w:rPr>
+          <w:sz w:val="20"/>
+        </w:rPr>
+        <w:t xml:space="preserve"> with larger ranges. However, larger ranges </w:t>
+      </w:r>
+      <w:proofErr w:type="gramStart"/>
+      <w:r>
+        <w:rPr>
+          <w:sz w:val="20"/>
+        </w:rPr>
+        <w:t>means</w:t>
+      </w:r>
+      <w:proofErr w:type="gramEnd"/>
+      <w:r>
+        <w:rPr>
+          <w:sz w:val="20"/>
+        </w:rPr>
+        <w:t xml:space="preserve"> more calculations and therefore a slower runtime</w:t>
+      </w:r>
+      <w:r>
+        <w:rPr>
+          <w:sz w:val="20"/>
+        </w:rPr>
+        <w:t xml:space="preserve">. The accuracy/time tradeoff exists largely for the same reasons that increasing k in k nearest classification improves accuracy. </w:t>
+      </w:r>
+      <w:r>
+        <w:rPr>
+          <w:sz w:val="20"/>
+        </w:rPr>
+        <w:t xml:space="preserve">There also seems to be diminishing returns after a certain range—which makes sense considering that as you increase the range, the </w:t>
+      </w:r>
+      <w:proofErr w:type="gramStart"/>
+      <w:r>
+        <w:rPr>
+          <w:sz w:val="20"/>
+        </w:rPr>
+        <w:t>amount</w:t>
+      </w:r>
+      <w:proofErr w:type="gramEnd"/>
+      <w:r>
+        <w:rPr>
+          <w:sz w:val="20"/>
+        </w:rPr>
+        <w:t xml:space="preserve"> of windows left to scan decreases, which means that the chance that the best match is less likely to be in the unscanned range. Additionally, increased ranges means that the relative difference between depths seemingly decreases. Increasing the range from 25 to 40 made the difference between the closest objects and farthest objects seem smaller.</w:t>
+      </w:r>
+    </w:p>
+    <w:p>
+      <w:pPr>
+        <w:tabs>
+          <w:tab w:val="left" w:pos="619"/>
+        </w:tabs>
+        <w:spacing w:before="163"/>
+        <w:rPr>
+          <w:sz w:val="20"/>
+        </w:rPr>
+      </w:pPr>
+    </w:p>
+    <w:p>
+      <w:pPr>
+        <w:pStyle w:val="ListParagraph"/>
+        <w:numPr>
+          <w:ilvl w:val="0"/>
+          <w:numId w:val="1"/>
+        </w:numPr>
+        <w:tabs>
+          <w:tab w:val="left" w:pos="619"/>
+        </w:tabs>
+        <w:ind w:right="0" w:hanging="201"/>
+        <w:jc w:val="left"/>
+        <w:rPr>
+          <w:sz w:val="20"/>
+        </w:rPr>
+      </w:pPr>
+      <w:r>
+        <w:rPr>
+          <w:rFonts w:ascii="Georgia" w:hAnsi="Georgia"/>
+          <w:b/>
+          <w:w w:val="105"/>
+          <w:sz w:val="20"/>
+        </w:rPr>
+        <w:t>10</w:t>
+      </w:r>
+      <w:r>
+        <w:rPr>
+          <w:rFonts w:ascii="Georgia" w:hAnsi="Georgia"/>
+          <w:b/>
+          <w:spacing w:val="8"/>
+          <w:w w:val="105"/>
+          <w:sz w:val="20"/>
+        </w:rPr>
+        <w:t xml:space="preserve"> </w:t>
+      </w:r>
+      <w:r>
+        <w:rPr>
+          <w:rFonts w:ascii="Georgia" w:hAnsi="Georgia"/>
+          <w:b/>
+          <w:w w:val="105"/>
+          <w:sz w:val="20"/>
+        </w:rPr>
+        <w:t>points.</w:t>
+      </w:r>
+      <w:r>
+        <w:rPr>
+          <w:rFonts w:ascii="Georgia" w:hAnsi="Georgia"/>
+          <w:b/>
+          <w:spacing w:val="26"/>
+          <w:w w:val="105"/>
+          <w:sz w:val="20"/>
+        </w:rPr>
+        <w:t xml:space="preserve"> </w:t>
+      </w:r>
+      <w:r>
+        <w:rPr>
+          <w:w w:val="105"/>
+          <w:sz w:val="20"/>
+        </w:rPr>
+        <w:t>Compare</w:t>
+      </w:r>
+      <w:r>
+        <w:rPr>
+          <w:spacing w:val="2"/>
+          <w:w w:val="105"/>
+          <w:sz w:val="20"/>
+        </w:rPr>
+        <w:t xml:space="preserve"> </w:t>
+      </w:r>
+      <w:r>
+        <w:rPr>
+          <w:w w:val="105"/>
+          <w:sz w:val="20"/>
+        </w:rPr>
+        <w:t>the</w:t>
+      </w:r>
+      <w:r>
+        <w:rPr>
+          <w:spacing w:val="1"/>
+          <w:w w:val="105"/>
+          <w:sz w:val="20"/>
+        </w:rPr>
+        <w:t xml:space="preserve"> </w:t>
+      </w:r>
+      <w:r>
+        <w:rPr>
+          <w:w w:val="105"/>
+          <w:sz w:val="20"/>
+        </w:rPr>
+        <w:t>effects</w:t>
+      </w:r>
+      <w:r>
+        <w:rPr>
+          <w:spacing w:val="2"/>
+          <w:w w:val="105"/>
+          <w:sz w:val="20"/>
+        </w:rPr>
+        <w:t xml:space="preserve"> </w:t>
+      </w:r>
+      <w:r>
+        <w:rPr>
+          <w:w w:val="105"/>
+          <w:sz w:val="20"/>
+        </w:rPr>
+        <w:t>of</w:t>
+      </w:r>
+      <w:r>
+        <w:rPr>
+          <w:spacing w:val="1"/>
+          <w:w w:val="105"/>
+          <w:sz w:val="20"/>
+        </w:rPr>
+        <w:t xml:space="preserve"> </w:t>
+      </w:r>
+      <w:r>
+        <w:rPr>
+          <w:w w:val="105"/>
+          <w:sz w:val="20"/>
+        </w:rPr>
+        <w:t>using</w:t>
+      </w:r>
+      <w:r>
+        <w:rPr>
+          <w:spacing w:val="1"/>
+          <w:w w:val="105"/>
+          <w:sz w:val="20"/>
+        </w:rPr>
+        <w:t xml:space="preserve"> </w:t>
+      </w:r>
+      <w:r>
+        <w:rPr>
+          <w:w w:val="105"/>
+          <w:sz w:val="20"/>
+        </w:rPr>
+        <w:t>sum</w:t>
+      </w:r>
+      <w:r>
+        <w:rPr>
+          <w:spacing w:val="2"/>
+          <w:w w:val="105"/>
+          <w:sz w:val="20"/>
+        </w:rPr>
+        <w:t xml:space="preserve"> </w:t>
+      </w:r>
+      <w:r>
+        <w:rPr>
+          <w:w w:val="105"/>
+          <w:sz w:val="20"/>
+        </w:rPr>
+        <w:t>of</w:t>
+      </w:r>
+      <w:r>
+        <w:rPr>
+          <w:spacing w:val="1"/>
+          <w:w w:val="105"/>
+          <w:sz w:val="20"/>
+        </w:rPr>
+        <w:t xml:space="preserve"> </w:t>
+      </w:r>
+      <w:r>
+        <w:rPr>
+          <w:w w:val="105"/>
+          <w:sz w:val="20"/>
+        </w:rPr>
+        <w:t>squared</w:t>
+      </w:r>
+      <w:r>
+        <w:rPr>
+          <w:spacing w:val="2"/>
+          <w:w w:val="105"/>
+          <w:sz w:val="20"/>
+        </w:rPr>
+        <w:t xml:space="preserve"> </w:t>
+      </w:r>
+      <w:r>
+        <w:rPr>
+          <w:w w:val="105"/>
+          <w:sz w:val="20"/>
+        </w:rPr>
+        <w:t>differences</w:t>
+      </w:r>
+      <w:r>
+        <w:rPr>
+          <w:spacing w:val="2"/>
+          <w:w w:val="105"/>
+          <w:sz w:val="20"/>
+        </w:rPr>
+        <w:t xml:space="preserve"> </w:t>
+      </w:r>
+      <w:r>
+        <w:rPr>
+          <w:w w:val="105"/>
+          <w:sz w:val="20"/>
+        </w:rPr>
+        <w:t>(SSD)</w:t>
+      </w:r>
+      <w:r>
+        <w:rPr>
+          <w:spacing w:val="1"/>
+          <w:w w:val="105"/>
+          <w:sz w:val="20"/>
+        </w:rPr>
+        <w:t xml:space="preserve"> </w:t>
+      </w:r>
+      <w:r>
+        <w:rPr>
+          <w:w w:val="105"/>
+          <w:sz w:val="20"/>
+        </w:rPr>
+        <w:t>and</w:t>
+      </w:r>
+      <w:r>
+        <w:rPr>
+          <w:spacing w:val="1"/>
+          <w:w w:val="105"/>
+          <w:sz w:val="20"/>
+        </w:rPr>
+        <w:t xml:space="preserve"> </w:t>
+      </w:r>
+      <w:r>
+        <w:rPr>
+          <w:w w:val="105"/>
+          <w:sz w:val="20"/>
+        </w:rPr>
+        <w:t>normalized</w:t>
+      </w:r>
+      <w:r>
+        <w:rPr>
+          <w:spacing w:val="1"/>
+          <w:w w:val="105"/>
+          <w:sz w:val="20"/>
+        </w:rPr>
+        <w:t xml:space="preserve"> </w:t>
+      </w:r>
+      <w:r>
+        <w:rPr>
+          <w:w w:val="105"/>
+          <w:sz w:val="20"/>
+        </w:rPr>
+        <w:t>correlation.</w:t>
+      </w:r>
+    </w:p>
+    <w:p>
+      <w:pPr>
+        <w:tabs>
+          <w:tab w:val="left" w:pos="619"/>
+        </w:tabs>
+        <w:rPr>
+          <w:sz w:val="20"/>
+        </w:rPr>
+      </w:pPr>
+    </w:p>
+    <w:p>
+      <w:pPr>
+        <w:tabs>
+          <w:tab w:val="left" w:pos="619"/>
+        </w:tabs>
+        <w:rPr>
+          <w:sz w:val="20"/>
+        </w:rPr>
+      </w:pPr>
+      <w:r>
+        <w:rPr>
+          <w:sz w:val="20"/>
+        </w:rPr>
+        <w:t xml:space="preserve">Discerning the differences in results between SSD and normalized correlation is difficult. The results have had unpredictable differences that I simply don’t know the reason for. </w:t>
+      </w:r>
+      <w:proofErr w:type="gramStart"/>
+      <w:r>
+        <w:rPr>
+          <w:sz w:val="20"/>
+        </w:rPr>
+        <w:t>However</w:t>
+      </w:r>
+      <w:proofErr w:type="gramEnd"/>
+      <w:r>
+        <w:rPr>
+          <w:sz w:val="20"/>
+        </w:rPr>
+        <w:t xml:space="preserve"> there are certain features of the </w:t>
+      </w:r>
+      <w:proofErr w:type="spellStart"/>
+      <w:r>
+        <w:rPr>
+          <w:sz w:val="20"/>
+        </w:rPr>
+        <w:t>tsukuba</w:t>
+      </w:r>
+      <w:proofErr w:type="spellEnd"/>
+      <w:r>
+        <w:rPr>
+          <w:sz w:val="20"/>
+        </w:rPr>
+        <w:t xml:space="preserve"> image that consistently appear in one but not the other. The most apparent features that appears in normalized correlation but not in SSD is the space between the head and arm of the lamp. However, there are other features, like the box on which the sculpture sits, that the normalized correlation incorrectly gives divots on its sides. I don’t think one is objectively better than the other, I think they have situational uses. Unsure what situations would be better for SSD and what would be better for normalized correlation, however.</w:t>
+      </w:r>
+    </w:p>
+    <w:p>
+      <w:pPr>
+        <w:pStyle w:val="BodyText"/>
+        <w:spacing w:before="1"/>
+        <w:rPr>
+          <w:sz w:val="27"/>
+        </w:rPr>
+      </w:pPr>
+    </w:p>
+    <w:p>
+      <w:pPr>
+        <w:pStyle w:val="BodyText"/>
+        <w:spacing w:before="1"/>
+        <w:rPr>
+          <w:sz w:val="27"/>
+        </w:rPr>
+      </w:pPr>
+    </w:p>
+    <w:p>
+      <w:pPr>
+        <w:pStyle w:val="Heading1"/>
+        <w:jc w:val="both"/>
+      </w:pPr>
+      <w:r>
+        <w:rPr>
+          <w:w w:val="105"/>
+        </w:rPr>
+        <w:t>Submission</w:t>
+      </w:r>
+      <w:r>
+        <w:rPr>
+          <w:spacing w:val="63"/>
+          <w:w w:val="105"/>
+        </w:rPr>
+        <w:t xml:space="preserve"> </w:t>
+      </w:r>
+      <w:r>
+        <w:rPr>
+          <w:w w:val="105"/>
+        </w:rPr>
+        <w:t>instructions:</w:t>
+      </w:r>
+    </w:p>
+    <w:p>
+      <w:pPr>
+        <w:pStyle w:val="BodyText"/>
+        <w:spacing w:before="166"/>
+        <w:ind w:left="120"/>
+        <w:jc w:val="both"/>
+      </w:pPr>
+      <w:r>
+        <w:rPr>
+          <w:w w:val="105"/>
+        </w:rPr>
+        <w:t>Create</w:t>
+      </w:r>
+      <w:r>
+        <w:rPr>
+          <w:spacing w:val="18"/>
+          <w:w w:val="105"/>
+        </w:rPr>
+        <w:t xml:space="preserve"> </w:t>
+      </w:r>
+      <w:r>
+        <w:rPr>
+          <w:w w:val="105"/>
+        </w:rPr>
+        <w:t>a</w:t>
+      </w:r>
+      <w:r>
+        <w:rPr>
+          <w:spacing w:val="19"/>
+          <w:w w:val="105"/>
+        </w:rPr>
+        <w:t xml:space="preserve"> </w:t>
+      </w:r>
+      <w:r>
+        <w:rPr>
+          <w:w w:val="105"/>
+        </w:rPr>
+        <w:t>single</w:t>
+      </w:r>
+      <w:r>
+        <w:rPr>
+          <w:spacing w:val="19"/>
+          <w:w w:val="105"/>
+        </w:rPr>
+        <w:t xml:space="preserve"> </w:t>
+      </w:r>
+      <w:r>
+        <w:rPr>
+          <w:w w:val="105"/>
+        </w:rPr>
+        <w:t>zip</w:t>
+      </w:r>
+      <w:r>
+        <w:rPr>
+          <w:spacing w:val="19"/>
+          <w:w w:val="105"/>
+        </w:rPr>
+        <w:t xml:space="preserve"> </w:t>
+      </w:r>
+      <w:r>
+        <w:rPr>
+          <w:w w:val="105"/>
+        </w:rPr>
+        <w:t>file</w:t>
+      </w:r>
+      <w:r>
+        <w:rPr>
+          <w:spacing w:val="19"/>
+          <w:w w:val="105"/>
+        </w:rPr>
+        <w:t xml:space="preserve"> </w:t>
+      </w:r>
+      <w:r>
+        <w:rPr>
+          <w:w w:val="105"/>
+        </w:rPr>
+        <w:t>so</w:t>
+      </w:r>
+      <w:r>
+        <w:rPr>
+          <w:spacing w:val="19"/>
+          <w:w w:val="105"/>
+        </w:rPr>
+        <w:t xml:space="preserve"> </w:t>
+      </w:r>
+      <w:r>
+        <w:rPr>
+          <w:w w:val="105"/>
+        </w:rPr>
+        <w:t>submit</w:t>
+      </w:r>
+      <w:r>
+        <w:rPr>
+          <w:spacing w:val="19"/>
+          <w:w w:val="105"/>
+        </w:rPr>
+        <w:t xml:space="preserve"> </w:t>
+      </w:r>
+      <w:r>
+        <w:rPr>
+          <w:w w:val="105"/>
+        </w:rPr>
+        <w:t>on</w:t>
+      </w:r>
+      <w:r>
+        <w:rPr>
+          <w:spacing w:val="19"/>
+          <w:w w:val="105"/>
+        </w:rPr>
+        <w:t xml:space="preserve"> </w:t>
+      </w:r>
+      <w:r>
+        <w:rPr>
+          <w:w w:val="105"/>
+        </w:rPr>
+        <w:t>Canvas</w:t>
+      </w:r>
+      <w:r>
+        <w:rPr>
+          <w:spacing w:val="19"/>
+          <w:w w:val="105"/>
+        </w:rPr>
+        <w:t xml:space="preserve"> </w:t>
+      </w:r>
+      <w:r>
+        <w:rPr>
+          <w:w w:val="105"/>
+        </w:rPr>
+        <w:t>that</w:t>
+      </w:r>
+      <w:r>
+        <w:rPr>
+          <w:spacing w:val="19"/>
+          <w:w w:val="105"/>
+        </w:rPr>
+        <w:t xml:space="preserve"> </w:t>
+      </w:r>
+      <w:r>
+        <w:rPr>
+          <w:w w:val="105"/>
+        </w:rPr>
+        <w:t>includes</w:t>
+      </w:r>
+    </w:p>
+    <w:p>
+      <w:pPr>
+        <w:pStyle w:val="ListParagraph"/>
+        <w:numPr>
+          <w:ilvl w:val="0"/>
+          <w:numId w:val="1"/>
+        </w:numPr>
+        <w:tabs>
+          <w:tab w:val="left" w:pos="619"/>
+        </w:tabs>
+        <w:ind w:right="0" w:hanging="201"/>
+        <w:jc w:val="left"/>
+        <w:rPr>
+          <w:sz w:val="20"/>
+        </w:rPr>
+      </w:pPr>
+      <w:r>
+        <w:rPr>
+          <w:w w:val="105"/>
+          <w:sz w:val="20"/>
+        </w:rPr>
+        <w:t>Your</w:t>
+      </w:r>
+      <w:r>
+        <w:rPr>
+          <w:spacing w:val="12"/>
+          <w:w w:val="105"/>
+          <w:sz w:val="20"/>
+        </w:rPr>
+        <w:t xml:space="preserve"> </w:t>
+      </w:r>
+      <w:r>
+        <w:rPr>
+          <w:w w:val="105"/>
+          <w:sz w:val="20"/>
+        </w:rPr>
+        <w:t>well-commented</w:t>
+      </w:r>
+      <w:r>
+        <w:rPr>
+          <w:spacing w:val="12"/>
+          <w:w w:val="105"/>
+          <w:sz w:val="20"/>
+        </w:rPr>
+        <w:t xml:space="preserve"> </w:t>
+      </w:r>
+      <w:r>
+        <w:rPr>
+          <w:w w:val="105"/>
+          <w:sz w:val="20"/>
+        </w:rPr>
+        <w:t>code,</w:t>
+      </w:r>
+      <w:r>
+        <w:rPr>
+          <w:spacing w:val="12"/>
+          <w:w w:val="105"/>
+          <w:sz w:val="20"/>
+        </w:rPr>
+        <w:t xml:space="preserve"> </w:t>
+      </w:r>
+      <w:r>
+        <w:rPr>
+          <w:w w:val="105"/>
+          <w:sz w:val="20"/>
+        </w:rPr>
+        <w:t>including</w:t>
+      </w:r>
+      <w:r>
+        <w:rPr>
+          <w:spacing w:val="12"/>
+          <w:w w:val="105"/>
+          <w:sz w:val="20"/>
+        </w:rPr>
+        <w:t xml:space="preserve"> </w:t>
+      </w:r>
+      <w:r>
+        <w:rPr>
+          <w:w w:val="105"/>
+          <w:sz w:val="20"/>
+        </w:rPr>
+        <w:t>the</w:t>
+      </w:r>
+      <w:r>
+        <w:rPr>
+          <w:spacing w:val="12"/>
+          <w:w w:val="105"/>
+          <w:sz w:val="20"/>
+        </w:rPr>
+        <w:t xml:space="preserve"> </w:t>
+      </w:r>
+      <w:r>
+        <w:rPr>
+          <w:w w:val="105"/>
+          <w:sz w:val="20"/>
+        </w:rPr>
+        <w:t>files</w:t>
+      </w:r>
+      <w:r>
+        <w:rPr>
+          <w:spacing w:val="12"/>
+          <w:w w:val="105"/>
+          <w:sz w:val="20"/>
+        </w:rPr>
+        <w:t xml:space="preserve"> </w:t>
+      </w:r>
+      <w:r>
+        <w:rPr>
+          <w:w w:val="105"/>
+          <w:sz w:val="20"/>
+        </w:rPr>
+        <w:t>and</w:t>
+      </w:r>
+      <w:r>
+        <w:rPr>
+          <w:spacing w:val="12"/>
+          <w:w w:val="105"/>
+          <w:sz w:val="20"/>
+        </w:rPr>
+        <w:t xml:space="preserve"> </w:t>
+      </w:r>
+      <w:r>
+        <w:rPr>
+          <w:w w:val="105"/>
+          <w:sz w:val="20"/>
+        </w:rPr>
+        <w:t>functions</w:t>
+      </w:r>
+      <w:r>
+        <w:rPr>
+          <w:spacing w:val="12"/>
+          <w:w w:val="105"/>
+          <w:sz w:val="20"/>
+        </w:rPr>
+        <w:t xml:space="preserve"> </w:t>
+      </w:r>
+      <w:r>
+        <w:rPr>
+          <w:w w:val="105"/>
+          <w:sz w:val="20"/>
+        </w:rPr>
+        <w:t>named</w:t>
+      </w:r>
+      <w:r>
+        <w:rPr>
+          <w:spacing w:val="13"/>
+          <w:w w:val="105"/>
+          <w:sz w:val="20"/>
+        </w:rPr>
+        <w:t xml:space="preserve"> </w:t>
+      </w:r>
+      <w:r>
+        <w:rPr>
+          <w:w w:val="105"/>
+          <w:sz w:val="20"/>
+        </w:rPr>
+        <w:t>as</w:t>
+      </w:r>
+      <w:r>
+        <w:rPr>
+          <w:spacing w:val="12"/>
+          <w:w w:val="105"/>
+          <w:sz w:val="20"/>
+        </w:rPr>
+        <w:t xml:space="preserve"> </w:t>
+      </w:r>
+      <w:r>
+        <w:rPr>
+          <w:w w:val="105"/>
+          <w:sz w:val="20"/>
+        </w:rPr>
+        <w:t>specified</w:t>
+      </w:r>
+      <w:r>
+        <w:rPr>
+          <w:spacing w:val="12"/>
+          <w:w w:val="105"/>
+          <w:sz w:val="20"/>
+        </w:rPr>
+        <w:t xml:space="preserve"> </w:t>
+      </w:r>
+      <w:r>
+        <w:rPr>
+          <w:w w:val="105"/>
+          <w:sz w:val="20"/>
+        </w:rPr>
+        <w:t>above.</w:t>
+      </w:r>
+    </w:p>
+    <w:p>
+      <w:pPr>
+        <w:pStyle w:val="ListParagraph"/>
+        <w:numPr>
+          <w:ilvl w:val="0"/>
+          <w:numId w:val="1"/>
+        </w:numPr>
+        <w:tabs>
+          <w:tab w:val="left" w:pos="619"/>
+        </w:tabs>
+        <w:spacing w:before="9" w:line="390" w:lineRule="atLeast"/>
+        <w:ind w:left="119" w:right="2830" w:firstLine="298"/>
+        <w:jc w:val="left"/>
+        <w:rPr>
+          <w:sz w:val="20"/>
+        </w:rPr>
+      </w:pPr>
+      <w:r>
+        <w:rPr>
+          <w:w w:val="105"/>
+          <w:sz w:val="20"/>
+        </w:rPr>
+        <w:t>A</w:t>
+      </w:r>
+      <w:r>
+        <w:rPr>
+          <w:spacing w:val="18"/>
+          <w:w w:val="105"/>
+          <w:sz w:val="20"/>
+        </w:rPr>
+        <w:t xml:space="preserve"> </w:t>
+      </w:r>
+      <w:r>
+        <w:rPr>
+          <w:rFonts w:ascii="Georgia" w:hAnsi="Georgia"/>
+          <w:b/>
+          <w:w w:val="105"/>
+          <w:sz w:val="20"/>
+        </w:rPr>
+        <w:t>PDF</w:t>
+      </w:r>
+      <w:r>
+        <w:rPr>
+          <w:rFonts w:ascii="Georgia" w:hAnsi="Georgia"/>
+          <w:b/>
+          <w:spacing w:val="18"/>
+          <w:w w:val="105"/>
+          <w:sz w:val="20"/>
+        </w:rPr>
+        <w:t xml:space="preserve"> </w:t>
+      </w:r>
+      <w:r>
+        <w:rPr>
+          <w:w w:val="105"/>
+          <w:sz w:val="20"/>
+        </w:rPr>
+        <w:t>writeup</w:t>
+      </w:r>
+      <w:r>
+        <w:rPr>
+          <w:spacing w:val="18"/>
+          <w:w w:val="105"/>
+          <w:sz w:val="20"/>
+        </w:rPr>
+        <w:t xml:space="preserve"> </w:t>
+      </w:r>
+      <w:r>
+        <w:rPr>
+          <w:w w:val="105"/>
+          <w:sz w:val="20"/>
+        </w:rPr>
+        <w:t>of</w:t>
+      </w:r>
+      <w:r>
+        <w:rPr>
+          <w:spacing w:val="19"/>
+          <w:w w:val="105"/>
+          <w:sz w:val="20"/>
+        </w:rPr>
+        <w:t xml:space="preserve"> </w:t>
+      </w:r>
+      <w:r>
+        <w:rPr>
+          <w:w w:val="105"/>
+          <w:sz w:val="20"/>
+        </w:rPr>
+        <w:t>your</w:t>
+      </w:r>
+      <w:r>
+        <w:rPr>
+          <w:spacing w:val="18"/>
+          <w:w w:val="105"/>
+          <w:sz w:val="20"/>
+        </w:rPr>
+        <w:t xml:space="preserve"> </w:t>
+      </w:r>
+      <w:r>
+        <w:rPr>
+          <w:w w:val="105"/>
+          <w:sz w:val="20"/>
+        </w:rPr>
+        <w:t>results</w:t>
+      </w:r>
+      <w:r>
+        <w:rPr>
+          <w:spacing w:val="19"/>
+          <w:w w:val="105"/>
+          <w:sz w:val="20"/>
+        </w:rPr>
+        <w:t xml:space="preserve"> </w:t>
+      </w:r>
+      <w:r>
+        <w:rPr>
+          <w:w w:val="105"/>
+          <w:sz w:val="20"/>
+        </w:rPr>
+        <w:t>with</w:t>
+      </w:r>
+      <w:r>
+        <w:rPr>
+          <w:spacing w:val="19"/>
+          <w:w w:val="105"/>
+          <w:sz w:val="20"/>
+        </w:rPr>
+        <w:t xml:space="preserve"> </w:t>
+      </w:r>
+      <w:r>
+        <w:rPr>
+          <w:w w:val="105"/>
+          <w:sz w:val="20"/>
+        </w:rPr>
+        <w:t>embedded</w:t>
+      </w:r>
+      <w:r>
+        <w:rPr>
+          <w:spacing w:val="18"/>
+          <w:w w:val="105"/>
+          <w:sz w:val="20"/>
+        </w:rPr>
+        <w:t xml:space="preserve"> </w:t>
+      </w:r>
+      <w:r>
+        <w:rPr>
+          <w:w w:val="105"/>
+          <w:sz w:val="20"/>
+        </w:rPr>
+        <w:t>figures</w:t>
+      </w:r>
+      <w:r>
+        <w:rPr>
+          <w:spacing w:val="19"/>
+          <w:w w:val="105"/>
+          <w:sz w:val="20"/>
+        </w:rPr>
+        <w:t xml:space="preserve"> </w:t>
+      </w:r>
+      <w:r>
+        <w:rPr>
+          <w:w w:val="105"/>
+          <w:sz w:val="20"/>
+        </w:rPr>
+        <w:t>where</w:t>
+      </w:r>
+      <w:r>
+        <w:rPr>
+          <w:spacing w:val="18"/>
+          <w:w w:val="105"/>
+          <w:sz w:val="20"/>
+        </w:rPr>
+        <w:t xml:space="preserve"> </w:t>
+      </w:r>
+      <w:r>
+        <w:rPr>
+          <w:w w:val="105"/>
+          <w:sz w:val="20"/>
+        </w:rPr>
+        <w:t>relevant.</w:t>
+      </w:r>
+      <w:r>
+        <w:rPr>
+          <w:spacing w:val="-49"/>
+          <w:w w:val="105"/>
+          <w:sz w:val="20"/>
+        </w:rPr>
+        <w:t xml:space="preserve"> </w:t>
+      </w:r>
+      <w:r>
+        <w:rPr>
+          <w:w w:val="105"/>
+          <w:sz w:val="20"/>
+        </w:rPr>
+        <w:t>Please</w:t>
+      </w:r>
+      <w:r>
+        <w:rPr>
+          <w:spacing w:val="17"/>
+          <w:w w:val="105"/>
+          <w:sz w:val="20"/>
+        </w:rPr>
+        <w:t xml:space="preserve"> </w:t>
+      </w:r>
+      <w:r>
+        <w:rPr>
+          <w:w w:val="105"/>
+          <w:sz w:val="20"/>
+        </w:rPr>
+        <w:t>do</w:t>
+      </w:r>
+      <w:r>
+        <w:rPr>
+          <w:spacing w:val="17"/>
+          <w:w w:val="105"/>
+          <w:sz w:val="20"/>
+        </w:rPr>
+        <w:t xml:space="preserve"> </w:t>
+      </w:r>
+      <w:r>
+        <w:rPr>
+          <w:w w:val="105"/>
+          <w:sz w:val="20"/>
+        </w:rPr>
+        <w:t>not</w:t>
+      </w:r>
+      <w:r>
+        <w:rPr>
+          <w:spacing w:val="17"/>
+          <w:w w:val="105"/>
+          <w:sz w:val="20"/>
+        </w:rPr>
+        <w:t xml:space="preserve"> </w:t>
+      </w:r>
+      <w:r>
+        <w:rPr>
+          <w:w w:val="105"/>
+          <w:sz w:val="20"/>
+        </w:rPr>
+        <w:t>include</w:t>
+      </w:r>
+      <w:r>
+        <w:rPr>
+          <w:spacing w:val="17"/>
+          <w:w w:val="105"/>
+          <w:sz w:val="20"/>
+        </w:rPr>
+        <w:t xml:space="preserve"> </w:t>
+      </w:r>
+      <w:r>
+        <w:rPr>
+          <w:w w:val="105"/>
+          <w:sz w:val="20"/>
+        </w:rPr>
+        <w:t>any</w:t>
+      </w:r>
+      <w:r>
+        <w:rPr>
+          <w:spacing w:val="17"/>
+          <w:w w:val="105"/>
+          <w:sz w:val="20"/>
+        </w:rPr>
+        <w:t xml:space="preserve"> </w:t>
+      </w:r>
+      <w:r>
+        <w:rPr>
+          <w:w w:val="105"/>
+          <w:sz w:val="20"/>
+        </w:rPr>
+        <w:t>saved</w:t>
+      </w:r>
+      <w:r>
+        <w:rPr>
+          <w:spacing w:val="17"/>
+          <w:w w:val="105"/>
+          <w:sz w:val="20"/>
+        </w:rPr>
+        <w:t xml:space="preserve"> </w:t>
+      </w:r>
+      <w:r>
+        <w:rPr>
+          <w:w w:val="105"/>
+          <w:sz w:val="20"/>
+        </w:rPr>
+        <w:t>matrices</w:t>
+      </w:r>
+      <w:r>
+        <w:rPr>
+          <w:spacing w:val="17"/>
+          <w:w w:val="105"/>
+          <w:sz w:val="20"/>
+        </w:rPr>
+        <w:t xml:space="preserve"> </w:t>
+      </w:r>
+      <w:r>
+        <w:rPr>
+          <w:w w:val="105"/>
+          <w:sz w:val="20"/>
+        </w:rPr>
+        <w:t>or</w:t>
+      </w:r>
+      <w:r>
+        <w:rPr>
+          <w:spacing w:val="17"/>
+          <w:w w:val="105"/>
+          <w:sz w:val="20"/>
+        </w:rPr>
+        <w:t xml:space="preserve"> </w:t>
+      </w:r>
+      <w:r>
+        <w:rPr>
+          <w:w w:val="105"/>
+          <w:sz w:val="20"/>
+        </w:rPr>
+        <w:t>images</w:t>
+      </w:r>
+      <w:r>
+        <w:rPr>
+          <w:spacing w:val="17"/>
+          <w:w w:val="105"/>
+          <w:sz w:val="20"/>
+        </w:rPr>
+        <w:t xml:space="preserve"> </w:t>
+      </w:r>
+      <w:r>
+        <w:rPr>
+          <w:w w:val="105"/>
+          <w:sz w:val="20"/>
+        </w:rPr>
+        <w:t>etc.</w:t>
+      </w:r>
+      <w:r>
+        <w:rPr>
+          <w:spacing w:val="40"/>
+          <w:w w:val="105"/>
+          <w:sz w:val="20"/>
+        </w:rPr>
+        <w:t xml:space="preserve"> </w:t>
+      </w:r>
+      <w:r>
+        <w:rPr>
+          <w:w w:val="105"/>
+          <w:sz w:val="20"/>
+        </w:rPr>
+        <w:t>within</w:t>
+      </w:r>
+      <w:r>
+        <w:rPr>
+          <w:spacing w:val="17"/>
+          <w:w w:val="105"/>
+          <w:sz w:val="20"/>
+        </w:rPr>
+        <w:t xml:space="preserve"> </w:t>
+      </w:r>
+      <w:r>
+        <w:rPr>
+          <w:w w:val="105"/>
+          <w:sz w:val="20"/>
+        </w:rPr>
+        <w:t>your</w:t>
+      </w:r>
+      <w:r>
+        <w:rPr>
+          <w:spacing w:val="17"/>
+          <w:w w:val="105"/>
+          <w:sz w:val="20"/>
+        </w:rPr>
+        <w:t xml:space="preserve"> </w:t>
+      </w:r>
+      <w:r>
+        <w:rPr>
+          <w:w w:val="105"/>
+          <w:sz w:val="20"/>
+        </w:rPr>
+        <w:t>zip</w:t>
+      </w:r>
+      <w:r>
+        <w:rPr>
+          <w:spacing w:val="17"/>
+          <w:w w:val="105"/>
+          <w:sz w:val="20"/>
+        </w:rPr>
+        <w:t xml:space="preserve"> </w:t>
+      </w:r>
+      <w:r>
+        <w:rPr>
+          <w:w w:val="105"/>
+          <w:sz w:val="20"/>
+        </w:rPr>
+        <w:t>file.</w:t>
+      </w:r>
+    </w:p>
+    <w:p>
+      <w:pPr>
+        <w:tabs>
+          <w:tab w:val="left" w:pos="619"/>
+        </w:tabs>
+        <w:spacing w:before="9" w:line="390" w:lineRule="atLeast"/>
+        <w:ind w:right="2830"/>
+        <w:rPr>
+          <w:sz w:val="20"/>
+        </w:rPr>
+      </w:pPr>
+    </w:p>
+    <w:p>
+      <w:pPr>
+        <w:tabs>
+          <w:tab w:val="left" w:pos="619"/>
+        </w:tabs>
+        <w:spacing w:before="9" w:line="390" w:lineRule="atLeast"/>
+        <w:ind w:right="2830"/>
+        <w:rPr>
+          <w:sz w:val="20"/>
+        </w:rPr>
+      </w:pPr>
+    </w:p>
+    <w:p>
+      <w:pPr>
+        <w:tabs>
+          <w:tab w:val="left" w:pos="619"/>
+        </w:tabs>
+        <w:spacing w:before="9" w:line="390" w:lineRule="atLeast"/>
+        <w:ind w:right="2830"/>
+        <w:rPr>
+          <w:sz w:val="20"/>
+        </w:rPr>
+      </w:pPr>
     </w:p>
     <w:sectPr>
       <w:pgSz w:w="12240" w:h="15840"/>

</xml_diff>